<commit_message>
added modified problem-3 table to heuristics analysis
</commit_message>
<xml_diff>
--- a/heuristic_analysis.docx
+++ b/heuristic_analysis.docx
@@ -54,24 +54,14 @@
       <w:r>
         <w:t xml:space="preserve">Figure </w:t>
       </w:r>
-      <w:r>
-        <w:fldChar w:fldCharType="begin"/>
-      </w:r>
-      <w:r>
-        <w:instrText xml:space="preserve"> SEQ Figure \* ARABIC </w:instrText>
-      </w:r>
-      <w:r>
-        <w:fldChar w:fldCharType="separate"/>
-      </w:r>
-      <w:r>
-        <w:rPr>
-          <w:noProof/>
-        </w:rPr>
-        <w:t>1</w:t>
-      </w:r>
-      <w:r>
-        <w:fldChar w:fldCharType="end"/>
-      </w:r>
+      <w:fldSimple w:instr=" SEQ Figure \* ARABIC ">
+        <w:r>
+          <w:rPr>
+            <w:noProof/>
+          </w:rPr>
+          <w:t>1</w:t>
+        </w:r>
+      </w:fldSimple>
       <w:r>
         <w:t xml:space="preserve"> - Comparison of uninformed searches against Problem-1</w:t>
       </w:r>
@@ -109,24 +99,14 @@
       <w:r>
         <w:t xml:space="preserve">Figure </w:t>
       </w:r>
-      <w:r>
-        <w:fldChar w:fldCharType="begin"/>
-      </w:r>
-      <w:r>
-        <w:instrText xml:space="preserve"> SEQ Figure \* ARABIC </w:instrText>
-      </w:r>
-      <w:r>
-        <w:fldChar w:fldCharType="separate"/>
-      </w:r>
-      <w:r>
-        <w:rPr>
-          <w:noProof/>
-        </w:rPr>
-        <w:t>2</w:t>
-      </w:r>
-      <w:r>
-        <w:fldChar w:fldCharType="end"/>
-      </w:r>
+      <w:fldSimple w:instr=" SEQ Figure \* ARABIC ">
+        <w:r>
+          <w:rPr>
+            <w:noProof/>
+          </w:rPr>
+          <w:t>2</w:t>
+        </w:r>
+      </w:fldSimple>
       <w:r>
         <w:t xml:space="preserve"> - Comparison of uninformed searches against Problem-2</w:t>
       </w:r>
@@ -164,24 +144,14 @@
       <w:r>
         <w:t xml:space="preserve">Figure </w:t>
       </w:r>
-      <w:r>
-        <w:fldChar w:fldCharType="begin"/>
-      </w:r>
-      <w:r>
-        <w:instrText xml:space="preserve"> SEQ Figure \* ARABIC </w:instrText>
-      </w:r>
-      <w:r>
-        <w:fldChar w:fldCharType="separate"/>
-      </w:r>
-      <w:r>
-        <w:rPr>
-          <w:noProof/>
-        </w:rPr>
-        <w:t>3</w:t>
-      </w:r>
-      <w:r>
-        <w:fldChar w:fldCharType="end"/>
-      </w:r>
+      <w:fldSimple w:instr=" SEQ Figure \* ARABIC ">
+        <w:r>
+          <w:rPr>
+            <w:noProof/>
+          </w:rPr>
+          <w:t>3</w:t>
+        </w:r>
+      </w:fldSimple>
       <w:r>
         <w:t xml:space="preserve"> - Comparison of uninformed searches against Problem-3</w:t>
       </w:r>
@@ -232,27 +202,14 @@
       <w:r>
         <w:t xml:space="preserve">Figure </w:t>
       </w:r>
-      <w:r>
-        <w:fldChar w:fldCharType="begin"/>
-      </w:r>
-      <w:r>
-        <w:instrText xml:space="preserve"> SEQ Figure \* ARABIC </w:instrText>
-      </w:r>
-      <w:r>
-        <w:fldChar w:fldCharType="separate"/>
-      </w:r>
-      <w:r>
-        <w:rPr>
-          <w:noProof/>
-        </w:rPr>
-        <w:t>4</w:t>
-      </w:r>
-      <w:r>
-        <w:rPr>
-          <w:noProof/>
-        </w:rPr>
-        <w:fldChar w:fldCharType="end"/>
-      </w:r>
+      <w:fldSimple w:instr=" SEQ Figure \* ARABIC ">
+        <w:r>
+          <w:rPr>
+            <w:noProof/>
+          </w:rPr>
+          <w:t>4</w:t>
+        </w:r>
+      </w:fldSimple>
       <w:r>
         <w:t xml:space="preserve"> - Comparison of domain independent heuristics </w:t>
       </w:r>
@@ -296,27 +253,14 @@
       <w:r>
         <w:t xml:space="preserve">Figure </w:t>
       </w:r>
-      <w:r>
-        <w:fldChar w:fldCharType="begin"/>
-      </w:r>
-      <w:r>
-        <w:instrText xml:space="preserve"> SEQ Figure \* ARABIC </w:instrText>
-      </w:r>
-      <w:r>
-        <w:fldChar w:fldCharType="separate"/>
-      </w:r>
-      <w:r>
-        <w:rPr>
-          <w:noProof/>
-        </w:rPr>
-        <w:t>5</w:t>
-      </w:r>
-      <w:r>
-        <w:rPr>
-          <w:noProof/>
-        </w:rPr>
-        <w:fldChar w:fldCharType="end"/>
-      </w:r>
+      <w:fldSimple w:instr=" SEQ Figure \* ARABIC ">
+        <w:r>
+          <w:rPr>
+            <w:noProof/>
+          </w:rPr>
+          <w:t>5</w:t>
+        </w:r>
+      </w:fldSimple>
       <w:r>
         <w:t xml:space="preserve"> - Comparison of domain independent heuristics against Problem-2</w:t>
       </w:r>
@@ -354,27 +298,14 @@
       <w:r>
         <w:t xml:space="preserve">Figure </w:t>
       </w:r>
-      <w:r>
-        <w:fldChar w:fldCharType="begin"/>
-      </w:r>
-      <w:r>
-        <w:instrText xml:space="preserve"> SEQ Figure \* ARABIC </w:instrText>
-      </w:r>
-      <w:r>
-        <w:fldChar w:fldCharType="separate"/>
-      </w:r>
-      <w:r>
-        <w:rPr>
-          <w:noProof/>
-        </w:rPr>
-        <w:t>6</w:t>
-      </w:r>
-      <w:r>
-        <w:rPr>
-          <w:noProof/>
-        </w:rPr>
-        <w:fldChar w:fldCharType="end"/>
-      </w:r>
+      <w:fldSimple w:instr=" SEQ Figure \* ARABIC ">
+        <w:r>
+          <w:rPr>
+            <w:noProof/>
+          </w:rPr>
+          <w:t>6</w:t>
+        </w:r>
+      </w:fldSimple>
       <w:r>
         <w:t xml:space="preserve"> - Comparison of domain independent heuristics against Problem-3</w:t>
       </w:r>
@@ -436,7 +367,6 @@
         <w:tblStyle w:val="TableGrid"/>
         <w:tblW w:w="10255" w:type="dxa"/>
         <w:jc w:val="center"/>
-        <w:tblInd w:w="0" w:type="dxa"/>
         <w:tblLook w:val="04A0" w:firstRow="1" w:lastRow="0" w:firstColumn="1" w:lastColumn="0" w:noHBand="0" w:noVBand="1"/>
       </w:tblPr>
       <w:tblGrid>
@@ -634,27 +564,14 @@
       <w:r>
         <w:t xml:space="preserve">Table </w:t>
       </w:r>
-      <w:r>
-        <w:fldChar w:fldCharType="begin"/>
-      </w:r>
-      <w:r>
-        <w:instrText xml:space="preserve"> SEQ Table \* ARABIC </w:instrText>
-      </w:r>
-      <w:r>
-        <w:fldChar w:fldCharType="separate"/>
-      </w:r>
-      <w:r>
-        <w:rPr>
-          <w:noProof/>
-        </w:rPr>
-        <w:t>1</w:t>
-      </w:r>
-      <w:r>
-        <w:rPr>
-          <w:noProof/>
-        </w:rPr>
-        <w:fldChar w:fldCharType="end"/>
-      </w:r>
+      <w:fldSimple w:instr=" SEQ Table \* ARABIC ">
+        <w:r>
+          <w:rPr>
+            <w:noProof/>
+          </w:rPr>
+          <w:t>1</w:t>
+        </w:r>
+      </w:fldSimple>
       <w:r>
         <w:t xml:space="preserve"> - Optimal plans for air cargo problems as found by breadth-first search</w:t>
       </w:r>
@@ -708,7 +625,6 @@
         <w:tblStyle w:val="TableGrid"/>
         <w:tblW w:w="7203" w:type="dxa"/>
         <w:jc w:val="center"/>
-        <w:tblInd w:w="0" w:type="dxa"/>
         <w:tblLook w:val="04A0" w:firstRow="1" w:lastRow="0" w:firstColumn="1" w:lastColumn="0" w:noHBand="0" w:noVBand="1"/>
       </w:tblPr>
       <w:tblGrid>
@@ -1149,24 +1065,14 @@
       <w:r>
         <w:t xml:space="preserve">Table </w:t>
       </w:r>
-      <w:r>
-        <w:fldChar w:fldCharType="begin"/>
-      </w:r>
-      <w:r>
-        <w:instrText xml:space="preserve"> SEQ Table \* ARABIC </w:instrText>
-      </w:r>
-      <w:r>
-        <w:fldChar w:fldCharType="separate"/>
-      </w:r>
-      <w:r>
-        <w:rPr>
-          <w:noProof/>
-        </w:rPr>
-        <w:t>2</w:t>
-      </w:r>
-      <w:r>
-        <w:fldChar w:fldCharType="end"/>
-      </w:r>
+      <w:fldSimple w:instr=" SEQ Table \* ARABIC ">
+        <w:r>
+          <w:rPr>
+            <w:noProof/>
+          </w:rPr>
+          <w:t>2</w:t>
+        </w:r>
+      </w:fldSimple>
       <w:r>
         <w:t xml:space="preserve"> - Comparison of air cargo problems</w:t>
       </w:r>
@@ -1275,7 +1181,6 @@
         <w:tblStyle w:val="TableGrid"/>
         <w:tblW w:w="8095" w:type="dxa"/>
         <w:jc w:val="center"/>
-        <w:tblInd w:w="0" w:type="dxa"/>
         <w:tblLook w:val="04A0" w:firstRow="1" w:lastRow="0" w:firstColumn="1" w:lastColumn="0" w:noHBand="0" w:noVBand="1"/>
       </w:tblPr>
       <w:tblGrid>
@@ -1862,24 +1767,14 @@
       <w:r>
         <w:t xml:space="preserve">Table </w:t>
       </w:r>
-      <w:r>
-        <w:fldChar w:fldCharType="begin"/>
-      </w:r>
-      <w:r>
-        <w:instrText xml:space="preserve"> SEQ Table \* ARABIC </w:instrText>
-      </w:r>
-      <w:r>
-        <w:fldChar w:fldCharType="separate"/>
-      </w:r>
-      <w:r>
-        <w:rPr>
-          <w:noProof/>
-        </w:rPr>
-        <w:t>3</w:t>
-      </w:r>
-      <w:r>
-        <w:fldChar w:fldCharType="end"/>
-      </w:r>
+      <w:fldSimple w:instr=" SEQ Table \* ARABIC ">
+        <w:r>
+          <w:rPr>
+            <w:noProof/>
+          </w:rPr>
+          <w:t>3</w:t>
+        </w:r>
+      </w:fldSimple>
       <w:r>
         <w:t xml:space="preserve"> - Comparison of problem difficulties</w:t>
       </w:r>
@@ -2334,27 +2229,14 @@
       <w:r>
         <w:t xml:space="preserve">Figure </w:t>
       </w:r>
-      <w:r>
-        <w:fldChar w:fldCharType="begin"/>
-      </w:r>
-      <w:r>
-        <w:instrText xml:space="preserve"> SEQ Figure \* ARABIC </w:instrText>
-      </w:r>
-      <w:r>
-        <w:fldChar w:fldCharType="separate"/>
-      </w:r>
-      <w:r>
-        <w:rPr>
-          <w:noProof/>
-        </w:rPr>
-        <w:t>7</w:t>
-      </w:r>
-      <w:r>
-        <w:rPr>
-          <w:noProof/>
-        </w:rPr>
-        <w:fldChar w:fldCharType="end"/>
-      </w:r>
+      <w:fldSimple w:instr=" SEQ Figure \* ARABIC ">
+        <w:r>
+          <w:rPr>
+            <w:noProof/>
+          </w:rPr>
+          <w:t>7</w:t>
+        </w:r>
+      </w:fldSimple>
       <w:r>
         <w:t xml:space="preserve"> - Relative execution time of heuristics </w:t>
       </w:r>
@@ -2460,27 +2342,14 @@
       <w:r>
         <w:t xml:space="preserve">Figure </w:t>
       </w:r>
-      <w:r>
-        <w:fldChar w:fldCharType="begin"/>
-      </w:r>
-      <w:r>
-        <w:instrText xml:space="preserve"> SEQ Figure \* ARABIC </w:instrText>
-      </w:r>
-      <w:r>
-        <w:fldChar w:fldCharType="separate"/>
-      </w:r>
-      <w:r>
-        <w:rPr>
-          <w:noProof/>
-        </w:rPr>
-        <w:t>8</w:t>
-      </w:r>
-      <w:r>
-        <w:rPr>
-          <w:noProof/>
-        </w:rPr>
-        <w:fldChar w:fldCharType="end"/>
-      </w:r>
+      <w:fldSimple w:instr=" SEQ Figure \* ARABIC ">
+        <w:r>
+          <w:rPr>
+            <w:noProof/>
+          </w:rPr>
+          <w:t>8</w:t>
+        </w:r>
+      </w:fldSimple>
       <w:r>
         <w:t xml:space="preserve"> - Relative execution time of informed vs uninformed searches</w:t>
       </w:r>
@@ -2524,10 +2393,474 @@
         <w:jc w:val="both"/>
       </w:pPr>
     </w:p>
+    <w:tbl>
+      <w:tblPr>
+        <w:tblStyle w:val="TableGrid"/>
+        <w:tblW w:w="9520" w:type="dxa"/>
+        <w:jc w:val="center"/>
+        <w:tblLook w:val="04A0" w:firstRow="1" w:lastRow="0" w:firstColumn="1" w:lastColumn="0" w:noHBand="0" w:noVBand="1"/>
+      </w:tblPr>
+      <w:tblGrid>
+        <w:gridCol w:w="1585"/>
+        <w:gridCol w:w="1056"/>
+        <w:gridCol w:w="1010"/>
+        <w:gridCol w:w="2157"/>
+        <w:gridCol w:w="1785"/>
+        <w:gridCol w:w="1927"/>
+      </w:tblGrid>
+      <w:tr>
+        <w:trPr>
+          <w:jc w:val="center"/>
+        </w:trPr>
+        <w:tc>
+          <w:tcPr>
+            <w:tcW w:w="1585" w:type="dxa"/>
+            <w:tcBorders>
+              <w:top w:val="single" w:sz="4" w:space="0" w:color="auto"/>
+              <w:left w:val="single" w:sz="4" w:space="0" w:color="auto"/>
+              <w:bottom w:val="single" w:sz="4" w:space="0" w:color="auto"/>
+              <w:right w:val="single" w:sz="4" w:space="0" w:color="auto"/>
+            </w:tcBorders>
+            <w:hideMark/>
+          </w:tcPr>
+          <w:p>
+            <w:pPr>
+              <w:jc w:val="center"/>
+              <w:rPr>
+                <w:rFonts w:eastAsiaTheme="minorEastAsia"/>
+              </w:rPr>
+            </w:pPr>
+            <w:r>
+              <w:rPr>
+                <w:rFonts w:eastAsiaTheme="minorEastAsia"/>
+              </w:rPr>
+              <w:t>#Problem</w:t>
+            </w:r>
+          </w:p>
+        </w:tc>
+        <w:tc>
+          <w:tcPr>
+            <w:tcW w:w="1056" w:type="dxa"/>
+            <w:tcBorders>
+              <w:top w:val="single" w:sz="4" w:space="0" w:color="auto"/>
+              <w:left w:val="single" w:sz="4" w:space="0" w:color="auto"/>
+              <w:bottom w:val="single" w:sz="4" w:space="0" w:color="auto"/>
+              <w:right w:val="single" w:sz="4" w:space="0" w:color="auto"/>
+            </w:tcBorders>
+            <w:hideMark/>
+          </w:tcPr>
+          <w:p>
+            <w:pPr>
+              <w:jc w:val="center"/>
+            </w:pPr>
+            <w:r>
+              <w:t>#In Literals</w:t>
+            </w:r>
+          </w:p>
+        </w:tc>
+        <w:tc>
+          <w:tcPr>
+            <w:tcW w:w="1010" w:type="dxa"/>
+            <w:tcBorders>
+              <w:top w:val="single" w:sz="4" w:space="0" w:color="auto"/>
+              <w:left w:val="single" w:sz="4" w:space="0" w:color="auto"/>
+              <w:bottom w:val="single" w:sz="4" w:space="0" w:color="auto"/>
+              <w:right w:val="single" w:sz="4" w:space="0" w:color="auto"/>
+            </w:tcBorders>
+            <w:hideMark/>
+          </w:tcPr>
+          <w:p>
+            <w:pPr>
+              <w:jc w:val="center"/>
+            </w:pPr>
+            <w:r>
+              <w:t>#At Literals</w:t>
+            </w:r>
+          </w:p>
+        </w:tc>
+        <w:tc>
+          <w:tcPr>
+            <w:tcW w:w="2157" w:type="dxa"/>
+            <w:tcBorders>
+              <w:top w:val="single" w:sz="4" w:space="0" w:color="auto"/>
+              <w:left w:val="single" w:sz="4" w:space="0" w:color="auto"/>
+              <w:bottom w:val="single" w:sz="4" w:space="0" w:color="auto"/>
+              <w:right w:val="single" w:sz="4" w:space="0" w:color="auto"/>
+            </w:tcBorders>
+            <w:hideMark/>
+          </w:tcPr>
+          <w:p>
+            <w:pPr>
+              <w:jc w:val="center"/>
+              <w:rPr>
+                <w:rFonts w:eastAsiaTheme="minorEastAsia"/>
+              </w:rPr>
+            </w:pPr>
+            <w:r>
+              <w:t>#States</w:t>
+            </w:r>
+          </w:p>
+        </w:tc>
+        <w:tc>
+          <w:tcPr>
+            <w:tcW w:w="1785" w:type="dxa"/>
+            <w:tcBorders>
+              <w:top w:val="single" w:sz="4" w:space="0" w:color="auto"/>
+              <w:left w:val="single" w:sz="4" w:space="0" w:color="auto"/>
+              <w:bottom w:val="single" w:sz="4" w:space="0" w:color="auto"/>
+              <w:right w:val="single" w:sz="4" w:space="0" w:color="auto"/>
+            </w:tcBorders>
+            <w:hideMark/>
+          </w:tcPr>
+          <w:p>
+            <w:pPr>
+              <w:jc w:val="center"/>
+            </w:pPr>
+            <w:r>
+              <w:t>#Goal States</w:t>
+            </w:r>
+          </w:p>
+        </w:tc>
+        <w:tc>
+          <w:tcPr>
+            <w:tcW w:w="1927" w:type="dxa"/>
+            <w:tcBorders>
+              <w:top w:val="single" w:sz="4" w:space="0" w:color="auto"/>
+              <w:left w:val="single" w:sz="4" w:space="0" w:color="auto"/>
+              <w:bottom w:val="single" w:sz="4" w:space="0" w:color="auto"/>
+              <w:right w:val="single" w:sz="4" w:space="0" w:color="auto"/>
+            </w:tcBorders>
+            <w:hideMark/>
+          </w:tcPr>
+          <w:p>
+            <w:pPr>
+              <w:jc w:val="center"/>
+            </w:pPr>
+            <w:r>
+              <w:t>#Success Rate</w:t>
+            </w:r>
+          </w:p>
+        </w:tc>
+      </w:tr>
+      <w:tr>
+        <w:trPr>
+          <w:jc w:val="center"/>
+        </w:trPr>
+        <w:tc>
+          <w:tcPr>
+            <w:tcW w:w="1585" w:type="dxa"/>
+            <w:tcBorders>
+              <w:top w:val="single" w:sz="4" w:space="0" w:color="auto"/>
+              <w:left w:val="single" w:sz="4" w:space="0" w:color="auto"/>
+              <w:bottom w:val="single" w:sz="4" w:space="0" w:color="auto"/>
+              <w:right w:val="single" w:sz="4" w:space="0" w:color="auto"/>
+            </w:tcBorders>
+            <w:hideMark/>
+          </w:tcPr>
+          <w:p>
+            <w:pPr>
+              <w:jc w:val="center"/>
+              <w:rPr>
+                <w:rFonts w:eastAsiaTheme="minorEastAsia"/>
+              </w:rPr>
+            </w:pPr>
+            <w:r>
+              <w:rPr>
+                <w:rFonts w:eastAsiaTheme="minorEastAsia"/>
+              </w:rPr>
+              <w:t>3</w:t>
+            </w:r>
+          </w:p>
+        </w:tc>
+        <w:tc>
+          <w:tcPr>
+            <w:tcW w:w="1056" w:type="dxa"/>
+            <w:tcBorders>
+              <w:top w:val="single" w:sz="4" w:space="0" w:color="auto"/>
+              <w:left w:val="single" w:sz="4" w:space="0" w:color="auto"/>
+              <w:bottom w:val="single" w:sz="4" w:space="0" w:color="auto"/>
+              <w:right w:val="single" w:sz="4" w:space="0" w:color="auto"/>
+            </w:tcBorders>
+            <w:hideMark/>
+          </w:tcPr>
+          <w:p>
+            <w:pPr>
+              <w:jc w:val="center"/>
+              <w:rPr>
+                <w:rFonts w:eastAsiaTheme="minorEastAsia"/>
+              </w:rPr>
+            </w:pPr>
+            <w:r>
+              <w:t>8</w:t>
+            </w:r>
+          </w:p>
+        </w:tc>
+        <w:tc>
+          <w:tcPr>
+            <w:tcW w:w="1010" w:type="dxa"/>
+            <w:tcBorders>
+              <w:top w:val="single" w:sz="4" w:space="0" w:color="auto"/>
+              <w:left w:val="single" w:sz="4" w:space="0" w:color="auto"/>
+              <w:bottom w:val="single" w:sz="4" w:space="0" w:color="auto"/>
+              <w:right w:val="single" w:sz="4" w:space="0" w:color="auto"/>
+            </w:tcBorders>
+            <w:hideMark/>
+          </w:tcPr>
+          <w:p>
+            <w:pPr>
+              <w:jc w:val="center"/>
+              <w:rPr>
+                <w:rFonts w:eastAsiaTheme="minorEastAsia"/>
+              </w:rPr>
+            </w:pPr>
+            <w:r>
+              <w:t>24</w:t>
+            </w:r>
+          </w:p>
+        </w:tc>
+        <w:tc>
+          <w:tcPr>
+            <w:tcW w:w="2157" w:type="dxa"/>
+            <w:tcBorders>
+              <w:top w:val="single" w:sz="4" w:space="0" w:color="auto"/>
+              <w:left w:val="single" w:sz="4" w:space="0" w:color="auto"/>
+              <w:bottom w:val="single" w:sz="4" w:space="0" w:color="auto"/>
+              <w:right w:val="single" w:sz="4" w:space="0" w:color="auto"/>
+            </w:tcBorders>
+            <w:hideMark/>
+          </w:tcPr>
+          <w:p>
+            <w:pPr>
+              <w:jc w:val="center"/>
+              <w:rPr>
+                <w:rFonts w:eastAsiaTheme="minorEastAsia"/>
+              </w:rPr>
+            </w:pPr>
+            <w:r>
+              <w:t>~4,000,000,000</w:t>
+            </w:r>
+          </w:p>
+        </w:tc>
+        <w:tc>
+          <w:tcPr>
+            <w:tcW w:w="1785" w:type="dxa"/>
+            <w:tcBorders>
+              <w:top w:val="single" w:sz="4" w:space="0" w:color="auto"/>
+              <w:left w:val="single" w:sz="4" w:space="0" w:color="auto"/>
+              <w:bottom w:val="single" w:sz="4" w:space="0" w:color="auto"/>
+              <w:right w:val="single" w:sz="4" w:space="0" w:color="auto"/>
+            </w:tcBorders>
+            <w:hideMark/>
+          </w:tcPr>
+          <w:p>
+            <w:pPr>
+              <w:jc w:val="center"/>
+              <w:rPr>
+                <w:rFonts w:eastAsiaTheme="minorEastAsia"/>
+              </w:rPr>
+            </w:pPr>
+            <w:r>
+              <w:t>~268,000,000</w:t>
+            </w:r>
+          </w:p>
+        </w:tc>
+        <w:tc>
+          <w:tcPr>
+            <w:tcW w:w="1927" w:type="dxa"/>
+            <w:tcBorders>
+              <w:top w:val="single" w:sz="4" w:space="0" w:color="auto"/>
+              <w:left w:val="single" w:sz="4" w:space="0" w:color="auto"/>
+              <w:bottom w:val="single" w:sz="4" w:space="0" w:color="auto"/>
+              <w:right w:val="single" w:sz="4" w:space="0" w:color="auto"/>
+            </w:tcBorders>
+            <w:hideMark/>
+          </w:tcPr>
+          <w:p>
+            <w:pPr>
+              <w:jc w:val="center"/>
+            </w:pPr>
+            <w:r>
+              <w:t>6%</w:t>
+            </w:r>
+          </w:p>
+        </w:tc>
+      </w:tr>
+      <w:tr>
+        <w:trPr>
+          <w:jc w:val="center"/>
+        </w:trPr>
+        <w:tc>
+          <w:tcPr>
+            <w:tcW w:w="1585" w:type="dxa"/>
+            <w:tcBorders>
+              <w:top w:val="single" w:sz="4" w:space="0" w:color="auto"/>
+              <w:left w:val="single" w:sz="4" w:space="0" w:color="auto"/>
+              <w:bottom w:val="single" w:sz="4" w:space="0" w:color="auto"/>
+              <w:right w:val="single" w:sz="4" w:space="0" w:color="auto"/>
+            </w:tcBorders>
+            <w:hideMark/>
+          </w:tcPr>
+          <w:p>
+            <w:pPr>
+              <w:jc w:val="center"/>
+              <w:rPr>
+                <w:rFonts w:eastAsiaTheme="minorEastAsia"/>
+              </w:rPr>
+            </w:pPr>
+            <w:r>
+              <w:rPr>
+                <w:rFonts w:eastAsiaTheme="minorEastAsia"/>
+              </w:rPr>
+              <w:t>3 (Modified)</w:t>
+            </w:r>
+          </w:p>
+        </w:tc>
+        <w:tc>
+          <w:tcPr>
+            <w:tcW w:w="1056" w:type="dxa"/>
+            <w:tcBorders>
+              <w:top w:val="single" w:sz="4" w:space="0" w:color="auto"/>
+              <w:left w:val="single" w:sz="4" w:space="0" w:color="auto"/>
+              <w:bottom w:val="single" w:sz="4" w:space="0" w:color="auto"/>
+              <w:right w:val="single" w:sz="4" w:space="0" w:color="auto"/>
+            </w:tcBorders>
+            <w:hideMark/>
+          </w:tcPr>
+          <w:p>
+            <w:pPr>
+              <w:jc w:val="center"/>
+              <w:rPr>
+                <w:rFonts w:eastAsiaTheme="minorEastAsia"/>
+              </w:rPr>
+            </w:pPr>
+            <w:r>
+              <w:t>12</w:t>
+            </w:r>
+          </w:p>
+        </w:tc>
+        <w:tc>
+          <w:tcPr>
+            <w:tcW w:w="1010" w:type="dxa"/>
+            <w:tcBorders>
+              <w:top w:val="single" w:sz="4" w:space="0" w:color="auto"/>
+              <w:left w:val="single" w:sz="4" w:space="0" w:color="auto"/>
+              <w:bottom w:val="single" w:sz="4" w:space="0" w:color="auto"/>
+              <w:right w:val="single" w:sz="4" w:space="0" w:color="auto"/>
+            </w:tcBorders>
+            <w:hideMark/>
+          </w:tcPr>
+          <w:p>
+            <w:pPr>
+              <w:jc w:val="center"/>
+              <w:rPr>
+                <w:rFonts w:eastAsiaTheme="minorEastAsia"/>
+              </w:rPr>
+            </w:pPr>
+            <w:r>
+              <w:t>2</w:t>
+            </w:r>
+            <w:r>
+              <w:t>8</w:t>
+            </w:r>
+          </w:p>
+        </w:tc>
+        <w:tc>
+          <w:tcPr>
+            <w:tcW w:w="2157" w:type="dxa"/>
+            <w:tcBorders>
+              <w:top w:val="single" w:sz="4" w:space="0" w:color="auto"/>
+              <w:left w:val="single" w:sz="4" w:space="0" w:color="auto"/>
+              <w:bottom w:val="single" w:sz="4" w:space="0" w:color="auto"/>
+              <w:right w:val="single" w:sz="4" w:space="0" w:color="auto"/>
+            </w:tcBorders>
+            <w:hideMark/>
+          </w:tcPr>
+          <w:p>
+            <w:pPr>
+              <w:jc w:val="center"/>
+              <w:rPr>
+                <w:rFonts w:eastAsiaTheme="minorEastAsia"/>
+              </w:rPr>
+            </w:pPr>
+            <w:r>
+              <w:t>~</w:t>
+            </w:r>
+            <w:r>
+              <w:t>1,000,000,000,000</w:t>
+            </w:r>
+          </w:p>
+        </w:tc>
+        <w:tc>
+          <w:tcPr>
+            <w:tcW w:w="1785" w:type="dxa"/>
+            <w:tcBorders>
+              <w:top w:val="single" w:sz="4" w:space="0" w:color="auto"/>
+              <w:left w:val="single" w:sz="4" w:space="0" w:color="auto"/>
+              <w:bottom w:val="single" w:sz="4" w:space="0" w:color="auto"/>
+              <w:right w:val="single" w:sz="4" w:space="0" w:color="auto"/>
+            </w:tcBorders>
+            <w:hideMark/>
+          </w:tcPr>
+          <w:p>
+            <w:pPr>
+              <w:jc w:val="center"/>
+              <w:rPr>
+                <w:rFonts w:eastAsiaTheme="minorEastAsia"/>
+              </w:rPr>
+            </w:pPr>
+            <w:r>
+              <w:t>~</w:t>
+            </w:r>
+            <w:r>
+              <w:t>9,000,000,000</w:t>
+            </w:r>
+          </w:p>
+        </w:tc>
+        <w:tc>
+          <w:tcPr>
+            <w:tcW w:w="1927" w:type="dxa"/>
+            <w:tcBorders>
+              <w:top w:val="single" w:sz="4" w:space="0" w:color="auto"/>
+              <w:left w:val="single" w:sz="4" w:space="0" w:color="auto"/>
+              <w:bottom w:val="single" w:sz="4" w:space="0" w:color="auto"/>
+              <w:right w:val="single" w:sz="4" w:space="0" w:color="auto"/>
+            </w:tcBorders>
+            <w:hideMark/>
+          </w:tcPr>
+          <w:p>
+            <w:pPr>
+              <w:keepNext/>
+              <w:jc w:val="center"/>
+            </w:pPr>
+            <w:r>
+              <w:t>1%</w:t>
+            </w:r>
+          </w:p>
+        </w:tc>
+      </w:tr>
+    </w:tbl>
     <w:p>
       <w:pPr>
-        <w:jc w:val="both"/>
+        <w:pStyle w:val="Caption"/>
+        <w:jc w:val="center"/>
       </w:pPr>
+      <w:r>
+        <w:t xml:space="preserve">Table </w:t>
+      </w:r>
+      <w:fldSimple w:instr=" SEQ Table \* ARABIC ">
+        <w:r>
+          <w:rPr>
+            <w:noProof/>
+          </w:rPr>
+          <w:t>4</w:t>
+        </w:r>
+      </w:fldSimple>
+      <w:r>
+        <w:t xml:space="preserve"> - </w:t>
+      </w:r>
+      <w:r>
+        <w:t>Comparison of the modified version of Problem-3 to the original</w:t>
+      </w:r>
     </w:p>
     <w:p>
       <w:pPr>
@@ -2538,11 +2871,10 @@
       <w:pPr>
         <w:jc w:val="both"/>
       </w:pPr>
-    </w:p>
-    <w:p>
       <w:bookmarkStart w:id="0" w:name="_GoBack"/>
       <w:bookmarkEnd w:id="0"/>
     </w:p>
+    <w:p/>
     <w:sectPr>
       <w:pgSz w:w="11900" w:h="16840"/>
       <w:pgMar w:top="720" w:right="720" w:bottom="720" w:left="720" w:header="720" w:footer="720" w:gutter="0"/>
@@ -3091,7 +3423,6 @@
     <w:basedOn w:val="Normal"/>
     <w:next w:val="Normal"/>
     <w:uiPriority w:val="35"/>
-    <w:semiHidden/>
     <w:unhideWhenUsed/>
     <w:qFormat/>
     <w:rsid w:val="00F86FD2"/>
@@ -3112,6 +3443,7 @@
     <w:uiPriority w:val="39"/>
     <w:rsid w:val="00F86FD2"/>
     <w:tblPr>
+      <w:tblInd w:w="0" w:type="dxa"/>
       <w:tblBorders>
         <w:top w:val="single" w:sz="4" w:space="0" w:color="auto"/>
         <w:left w:val="single" w:sz="4" w:space="0" w:color="auto"/>
@@ -3378,11 +3710,11 @@
         </c:dLbls>
         <c:gapWidth val="182"/>
         <c:overlap val="100"/>
-        <c:axId val="691219328"/>
-        <c:axId val="691221104"/>
+        <c:axId val="1945524560"/>
+        <c:axId val="1882132048"/>
       </c:barChart>
       <c:catAx>
-        <c:axId val="691219328"/>
+        <c:axId val="1945524560"/>
         <c:scaling>
           <c:orientation val="minMax"/>
         </c:scaling>
@@ -3425,7 +3757,7 @@
             <a:endParaRPr lang="en-GB"/>
           </a:p>
         </c:txPr>
-        <c:crossAx val="691221104"/>
+        <c:crossAx val="1882132048"/>
         <c:crosses val="autoZero"/>
         <c:auto val="1"/>
         <c:lblAlgn val="ctr"/>
@@ -3433,7 +3765,7 @@
         <c:noMultiLvlLbl val="0"/>
       </c:catAx>
       <c:valAx>
-        <c:axId val="691221104"/>
+        <c:axId val="1882132048"/>
         <c:scaling>
           <c:orientation val="minMax"/>
         </c:scaling>
@@ -3484,7 +3816,7 @@
             <a:endParaRPr lang="en-GB"/>
           </a:p>
         </c:txPr>
-        <c:crossAx val="691219328"/>
+        <c:crossAx val="1945524560"/>
         <c:crosses val="autoZero"/>
         <c:crossBetween val="between"/>
       </c:valAx>
@@ -3817,11 +4149,11 @@
         </c:dLbls>
         <c:gapWidth val="182"/>
         <c:overlap val="100"/>
-        <c:axId val="691729664"/>
-        <c:axId val="653922784"/>
+        <c:axId val="1945494336"/>
+        <c:axId val="1945496656"/>
       </c:barChart>
       <c:catAx>
-        <c:axId val="691729664"/>
+        <c:axId val="1945494336"/>
         <c:scaling>
           <c:orientation val="minMax"/>
         </c:scaling>
@@ -3864,7 +4196,7 @@
             <a:endParaRPr lang="en-GB"/>
           </a:p>
         </c:txPr>
-        <c:crossAx val="653922784"/>
+        <c:crossAx val="1945496656"/>
         <c:crosses val="autoZero"/>
         <c:auto val="1"/>
         <c:lblAlgn val="ctr"/>
@@ -3872,7 +4204,7 @@
         <c:noMultiLvlLbl val="0"/>
       </c:catAx>
       <c:valAx>
-        <c:axId val="653922784"/>
+        <c:axId val="1945496656"/>
         <c:scaling>
           <c:orientation val="minMax"/>
         </c:scaling>
@@ -3923,7 +4255,7 @@
             <a:endParaRPr lang="en-GB"/>
           </a:p>
         </c:txPr>
-        <c:crossAx val="691729664"/>
+        <c:crossAx val="1945494336"/>
         <c:crosses val="autoZero"/>
         <c:crossBetween val="between"/>
       </c:valAx>
@@ -4256,11 +4588,11 @@
         </c:dLbls>
         <c:gapWidth val="182"/>
         <c:overlap val="100"/>
-        <c:axId val="651680928"/>
-        <c:axId val="651771296"/>
+        <c:axId val="1946089536"/>
+        <c:axId val="1945463488"/>
       </c:barChart>
       <c:catAx>
-        <c:axId val="651680928"/>
+        <c:axId val="1946089536"/>
         <c:scaling>
           <c:orientation val="minMax"/>
         </c:scaling>
@@ -4303,7 +4635,7 @@
             <a:endParaRPr lang="en-GB"/>
           </a:p>
         </c:txPr>
-        <c:crossAx val="651771296"/>
+        <c:crossAx val="1945463488"/>
         <c:crosses val="autoZero"/>
         <c:auto val="1"/>
         <c:lblAlgn val="ctr"/>
@@ -4311,7 +4643,7 @@
         <c:noMultiLvlLbl val="0"/>
       </c:catAx>
       <c:valAx>
-        <c:axId val="651771296"/>
+        <c:axId val="1945463488"/>
         <c:scaling>
           <c:orientation val="minMax"/>
         </c:scaling>
@@ -4362,7 +4694,7 @@
             <a:endParaRPr lang="en-GB"/>
           </a:p>
         </c:txPr>
-        <c:crossAx val="651680928"/>
+        <c:crossAx val="1946089536"/>
         <c:crosses val="autoZero"/>
         <c:crossBetween val="between"/>
       </c:valAx>
@@ -4623,11 +4955,11 @@
         </c:dLbls>
         <c:gapWidth val="182"/>
         <c:overlap val="100"/>
-        <c:axId val="243618320"/>
-        <c:axId val="243620096"/>
+        <c:axId val="1945327440"/>
+        <c:axId val="1945178560"/>
       </c:barChart>
       <c:catAx>
-        <c:axId val="243618320"/>
+        <c:axId val="1945327440"/>
         <c:scaling>
           <c:orientation val="minMax"/>
         </c:scaling>
@@ -4670,7 +5002,7 @@
             <a:endParaRPr lang="en-GB"/>
           </a:p>
         </c:txPr>
-        <c:crossAx val="243620096"/>
+        <c:crossAx val="1945178560"/>
         <c:crosses val="autoZero"/>
         <c:auto val="1"/>
         <c:lblAlgn val="ctr"/>
@@ -4678,7 +5010,7 @@
         <c:noMultiLvlLbl val="0"/>
       </c:catAx>
       <c:valAx>
-        <c:axId val="243620096"/>
+        <c:axId val="1945178560"/>
         <c:scaling>
           <c:orientation val="minMax"/>
         </c:scaling>
@@ -4729,7 +5061,7 @@
             <a:endParaRPr lang="en-GB"/>
           </a:p>
         </c:txPr>
-        <c:crossAx val="243618320"/>
+        <c:crossAx val="1945327440"/>
         <c:crosses val="autoZero"/>
         <c:crossBetween val="between"/>
       </c:valAx>
@@ -4990,11 +5322,11 @@
         </c:dLbls>
         <c:gapWidth val="182"/>
         <c:overlap val="100"/>
-        <c:axId val="733031392"/>
-        <c:axId val="733211904"/>
+        <c:axId val="1945188624"/>
+        <c:axId val="1945350176"/>
       </c:barChart>
       <c:catAx>
-        <c:axId val="733031392"/>
+        <c:axId val="1945188624"/>
         <c:scaling>
           <c:orientation val="minMax"/>
         </c:scaling>
@@ -5037,7 +5369,7 @@
             <a:endParaRPr lang="en-GB"/>
           </a:p>
         </c:txPr>
-        <c:crossAx val="733211904"/>
+        <c:crossAx val="1945350176"/>
         <c:crosses val="autoZero"/>
         <c:auto val="1"/>
         <c:lblAlgn val="ctr"/>
@@ -5045,7 +5377,7 @@
         <c:noMultiLvlLbl val="0"/>
       </c:catAx>
       <c:valAx>
-        <c:axId val="733211904"/>
+        <c:axId val="1945350176"/>
         <c:scaling>
           <c:orientation val="minMax"/>
         </c:scaling>
@@ -5096,7 +5428,7 @@
             <a:endParaRPr lang="en-GB"/>
           </a:p>
         </c:txPr>
-        <c:crossAx val="733031392"/>
+        <c:crossAx val="1945188624"/>
         <c:crosses val="autoZero"/>
         <c:crossBetween val="between"/>
       </c:valAx>
@@ -5357,11 +5689,11 @@
         </c:dLbls>
         <c:gapWidth val="182"/>
         <c:overlap val="100"/>
-        <c:axId val="583446784"/>
-        <c:axId val="583448832"/>
+        <c:axId val="1942319952"/>
+        <c:axId val="1942190912"/>
       </c:barChart>
       <c:catAx>
-        <c:axId val="583446784"/>
+        <c:axId val="1942319952"/>
         <c:scaling>
           <c:orientation val="minMax"/>
         </c:scaling>
@@ -5404,7 +5736,7 @@
             <a:endParaRPr lang="en-GB"/>
           </a:p>
         </c:txPr>
-        <c:crossAx val="583448832"/>
+        <c:crossAx val="1942190912"/>
         <c:crosses val="autoZero"/>
         <c:auto val="1"/>
         <c:lblAlgn val="ctr"/>
@@ -5412,7 +5744,7 @@
         <c:noMultiLvlLbl val="0"/>
       </c:catAx>
       <c:valAx>
-        <c:axId val="583448832"/>
+        <c:axId val="1942190912"/>
         <c:scaling>
           <c:orientation val="minMax"/>
         </c:scaling>
@@ -5463,7 +5795,7 @@
             <a:endParaRPr lang="en-GB"/>
           </a:p>
         </c:txPr>
-        <c:crossAx val="583446784"/>
+        <c:crossAx val="1942319952"/>
         <c:crosses val="autoZero"/>
         <c:crossBetween val="between"/>
       </c:valAx>
@@ -5704,11 +6036,11 @@
           <c:showBubbleSize val="0"/>
         </c:dLbls>
         <c:smooth val="0"/>
-        <c:axId val="243585744"/>
-        <c:axId val="243587520"/>
+        <c:axId val="1945340640"/>
+        <c:axId val="1945342960"/>
       </c:lineChart>
       <c:catAx>
-        <c:axId val="243585744"/>
+        <c:axId val="1945340640"/>
         <c:scaling>
           <c:orientation val="minMax"/>
         </c:scaling>
@@ -5751,7 +6083,7 @@
             <a:endParaRPr lang="en-GB"/>
           </a:p>
         </c:txPr>
-        <c:crossAx val="243587520"/>
+        <c:crossAx val="1945342960"/>
         <c:crosses val="autoZero"/>
         <c:auto val="1"/>
         <c:lblAlgn val="ctr"/>
@@ -5759,7 +6091,7 @@
         <c:noMultiLvlLbl val="0"/>
       </c:catAx>
       <c:valAx>
-        <c:axId val="243587520"/>
+        <c:axId val="1945342960"/>
         <c:scaling>
           <c:orientation val="minMax"/>
         </c:scaling>
@@ -5810,7 +6142,7 @@
             <a:endParaRPr lang="en-GB"/>
           </a:p>
         </c:txPr>
-        <c:crossAx val="243585744"/>
+        <c:crossAx val="1945340640"/>
         <c:crosses val="autoZero"/>
         <c:crossBetween val="between"/>
       </c:valAx>
@@ -6043,11 +6375,11 @@
           <c:showBubbleSize val="0"/>
         </c:dLbls>
         <c:smooth val="0"/>
-        <c:axId val="243614176"/>
-        <c:axId val="651686384"/>
+        <c:axId val="1945299312"/>
+        <c:axId val="1882088720"/>
       </c:lineChart>
       <c:catAx>
-        <c:axId val="243614176"/>
+        <c:axId val="1945299312"/>
         <c:scaling>
           <c:orientation val="minMax"/>
         </c:scaling>
@@ -6090,7 +6422,7 @@
             <a:endParaRPr lang="en-GB"/>
           </a:p>
         </c:txPr>
-        <c:crossAx val="651686384"/>
+        <c:crossAx val="1882088720"/>
         <c:crosses val="autoZero"/>
         <c:auto val="1"/>
         <c:lblAlgn val="ctr"/>
@@ -6098,7 +6430,7 @@
         <c:noMultiLvlLbl val="0"/>
       </c:catAx>
       <c:valAx>
-        <c:axId val="651686384"/>
+        <c:axId val="1882088720"/>
         <c:scaling>
           <c:orientation val="minMax"/>
         </c:scaling>
@@ -6149,7 +6481,7 @@
             <a:endParaRPr lang="en-GB"/>
           </a:p>
         </c:txPr>
-        <c:crossAx val="243614176"/>
+        <c:crossAx val="1945299312"/>
         <c:crosses val="autoZero"/>
         <c:crossBetween val="between"/>
       </c:valAx>

</xml_diff>

<commit_message>
completed heuristic_analysis and converted to pdf
</commit_message>
<xml_diff>
--- a/heuristic_analysis.docx
+++ b/heuristic_analysis.docx
@@ -54,14 +54,27 @@
       <w:r>
         <w:t xml:space="preserve">Figure </w:t>
       </w:r>
-      <w:fldSimple w:instr=" SEQ Figure \* ARABIC ">
-        <w:r>
-          <w:rPr>
-            <w:noProof/>
-          </w:rPr>
-          <w:t>1</w:t>
-        </w:r>
-      </w:fldSimple>
+      <w:r>
+        <w:fldChar w:fldCharType="begin"/>
+      </w:r>
+      <w:r>
+        <w:instrText xml:space="preserve"> SEQ Figure \* ARABIC </w:instrText>
+      </w:r>
+      <w:r>
+        <w:fldChar w:fldCharType="separate"/>
+      </w:r>
+      <w:r>
+        <w:rPr>
+          <w:noProof/>
+        </w:rPr>
+        <w:t>1</w:t>
+      </w:r>
+      <w:r>
+        <w:rPr>
+          <w:noProof/>
+        </w:rPr>
+        <w:fldChar w:fldCharType="end"/>
+      </w:r>
       <w:r>
         <w:t xml:space="preserve"> - Comparison of uninformed searches against Problem-1</w:t>
       </w:r>
@@ -99,14 +112,27 @@
       <w:r>
         <w:t xml:space="preserve">Figure </w:t>
       </w:r>
-      <w:fldSimple w:instr=" SEQ Figure \* ARABIC ">
-        <w:r>
-          <w:rPr>
-            <w:noProof/>
-          </w:rPr>
-          <w:t>2</w:t>
-        </w:r>
-      </w:fldSimple>
+      <w:r>
+        <w:fldChar w:fldCharType="begin"/>
+      </w:r>
+      <w:r>
+        <w:instrText xml:space="preserve"> SEQ Figure \* ARABIC </w:instrText>
+      </w:r>
+      <w:r>
+        <w:fldChar w:fldCharType="separate"/>
+      </w:r>
+      <w:r>
+        <w:rPr>
+          <w:noProof/>
+        </w:rPr>
+        <w:t>2</w:t>
+      </w:r>
+      <w:r>
+        <w:rPr>
+          <w:noProof/>
+        </w:rPr>
+        <w:fldChar w:fldCharType="end"/>
+      </w:r>
       <w:r>
         <w:t xml:space="preserve"> - Comparison of uninformed searches against Problem-2</w:t>
       </w:r>
@@ -144,14 +170,27 @@
       <w:r>
         <w:t xml:space="preserve">Figure </w:t>
       </w:r>
-      <w:fldSimple w:instr=" SEQ Figure \* ARABIC ">
-        <w:r>
-          <w:rPr>
-            <w:noProof/>
-          </w:rPr>
-          <w:t>3</w:t>
-        </w:r>
-      </w:fldSimple>
+      <w:r>
+        <w:fldChar w:fldCharType="begin"/>
+      </w:r>
+      <w:r>
+        <w:instrText xml:space="preserve"> SEQ Figure \* ARABIC </w:instrText>
+      </w:r>
+      <w:r>
+        <w:fldChar w:fldCharType="separate"/>
+      </w:r>
+      <w:r>
+        <w:rPr>
+          <w:noProof/>
+        </w:rPr>
+        <w:t>3</w:t>
+      </w:r>
+      <w:r>
+        <w:rPr>
+          <w:noProof/>
+        </w:rPr>
+        <w:fldChar w:fldCharType="end"/>
+      </w:r>
       <w:r>
         <w:t xml:space="preserve"> - Comparison of uninformed searches against Problem-3</w:t>
       </w:r>
@@ -202,14 +241,27 @@
       <w:r>
         <w:t xml:space="preserve">Figure </w:t>
       </w:r>
-      <w:fldSimple w:instr=" SEQ Figure \* ARABIC ">
-        <w:r>
-          <w:rPr>
-            <w:noProof/>
-          </w:rPr>
-          <w:t>4</w:t>
-        </w:r>
-      </w:fldSimple>
+      <w:r>
+        <w:fldChar w:fldCharType="begin"/>
+      </w:r>
+      <w:r>
+        <w:instrText xml:space="preserve"> SEQ Figure \* ARABIC </w:instrText>
+      </w:r>
+      <w:r>
+        <w:fldChar w:fldCharType="separate"/>
+      </w:r>
+      <w:r>
+        <w:rPr>
+          <w:noProof/>
+        </w:rPr>
+        <w:t>4</w:t>
+      </w:r>
+      <w:r>
+        <w:rPr>
+          <w:noProof/>
+        </w:rPr>
+        <w:fldChar w:fldCharType="end"/>
+      </w:r>
       <w:r>
         <w:t xml:space="preserve"> - Comparison of domain independent heuristics </w:t>
       </w:r>
@@ -253,14 +305,27 @@
       <w:r>
         <w:t xml:space="preserve">Figure </w:t>
       </w:r>
-      <w:fldSimple w:instr=" SEQ Figure \* ARABIC ">
-        <w:r>
-          <w:rPr>
-            <w:noProof/>
-          </w:rPr>
-          <w:t>5</w:t>
-        </w:r>
-      </w:fldSimple>
+      <w:r>
+        <w:fldChar w:fldCharType="begin"/>
+      </w:r>
+      <w:r>
+        <w:instrText xml:space="preserve"> SEQ Figure \* ARABIC </w:instrText>
+      </w:r>
+      <w:r>
+        <w:fldChar w:fldCharType="separate"/>
+      </w:r>
+      <w:r>
+        <w:rPr>
+          <w:noProof/>
+        </w:rPr>
+        <w:t>5</w:t>
+      </w:r>
+      <w:r>
+        <w:rPr>
+          <w:noProof/>
+        </w:rPr>
+        <w:fldChar w:fldCharType="end"/>
+      </w:r>
       <w:r>
         <w:t xml:space="preserve"> - Comparison of domain independent heuristics against Problem-2</w:t>
       </w:r>
@@ -298,14 +363,27 @@
       <w:r>
         <w:t xml:space="preserve">Figure </w:t>
       </w:r>
-      <w:fldSimple w:instr=" SEQ Figure \* ARABIC ">
-        <w:r>
-          <w:rPr>
-            <w:noProof/>
-          </w:rPr>
-          <w:t>6</w:t>
-        </w:r>
-      </w:fldSimple>
+      <w:r>
+        <w:fldChar w:fldCharType="begin"/>
+      </w:r>
+      <w:r>
+        <w:instrText xml:space="preserve"> SEQ Figure \* ARABIC </w:instrText>
+      </w:r>
+      <w:r>
+        <w:fldChar w:fldCharType="separate"/>
+      </w:r>
+      <w:r>
+        <w:rPr>
+          <w:noProof/>
+        </w:rPr>
+        <w:t>6</w:t>
+      </w:r>
+      <w:r>
+        <w:rPr>
+          <w:noProof/>
+        </w:rPr>
+        <w:fldChar w:fldCharType="end"/>
+      </w:r>
       <w:r>
         <w:t xml:space="preserve"> - Comparison of domain independent heuristics against Problem-3</w:t>
       </w:r>
@@ -2229,14 +2307,27 @@
       <w:r>
         <w:t xml:space="preserve">Figure </w:t>
       </w:r>
-      <w:fldSimple w:instr=" SEQ Figure \* ARABIC ">
-        <w:r>
-          <w:rPr>
-            <w:noProof/>
-          </w:rPr>
-          <w:t>7</w:t>
-        </w:r>
-      </w:fldSimple>
+      <w:r>
+        <w:fldChar w:fldCharType="begin"/>
+      </w:r>
+      <w:r>
+        <w:instrText xml:space="preserve"> SEQ Figure \* ARABIC </w:instrText>
+      </w:r>
+      <w:r>
+        <w:fldChar w:fldCharType="separate"/>
+      </w:r>
+      <w:r>
+        <w:rPr>
+          <w:noProof/>
+        </w:rPr>
+        <w:t>7</w:t>
+      </w:r>
+      <w:r>
+        <w:rPr>
+          <w:noProof/>
+        </w:rPr>
+        <w:fldChar w:fldCharType="end"/>
+      </w:r>
       <w:r>
         <w:t xml:space="preserve"> - Relative execution time of heuristics </w:t>
       </w:r>
@@ -2289,7 +2380,13 @@
       </w:r>
       <w:proofErr w:type="spellEnd"/>
       <w:r>
-        <w:t xml:space="preserve"> be generalised to say uninformed searches fit this domain better. The search algorithms that use heuristics would perform much better for more complex problems where the solution lies deeper in the search space. In fact, if we look at how the execution times compare between the A* search that uses </w:t>
+        <w:t xml:space="preserve"> be generalised to say uninformed searches fit this domain better. The search algorithms that use heuristics would perform much better for more complex problems where the solution lies deeper in the search space</w:t>
+      </w:r>
+      <w:r>
+        <w:t xml:space="preserve"> and where the search space is larger</w:t>
+      </w:r>
+      <w:r>
+        <w:t xml:space="preserve">. In fact, if we look at how the execution times compare between the A* search that uses </w:t>
       </w:r>
       <w:proofErr w:type="spellStart"/>
       <w:r>
@@ -2342,14 +2439,27 @@
       <w:r>
         <w:t xml:space="preserve">Figure </w:t>
       </w:r>
-      <w:fldSimple w:instr=" SEQ Figure \* ARABIC ">
-        <w:r>
-          <w:rPr>
-            <w:noProof/>
-          </w:rPr>
-          <w:t>8</w:t>
-        </w:r>
-      </w:fldSimple>
+      <w:r>
+        <w:fldChar w:fldCharType="begin"/>
+      </w:r>
+      <w:r>
+        <w:instrText xml:space="preserve"> SEQ Figure \* ARABIC </w:instrText>
+      </w:r>
+      <w:r>
+        <w:fldChar w:fldCharType="separate"/>
+      </w:r>
+      <w:r>
+        <w:rPr>
+          <w:noProof/>
+        </w:rPr>
+        <w:t>8</w:t>
+      </w:r>
+      <w:r>
+        <w:rPr>
+          <w:noProof/>
+        </w:rPr>
+        <w:fldChar w:fldCharType="end"/>
+      </w:r>
       <w:r>
         <w:t xml:space="preserve"> - Relative execution time of informed vs uninformed searches</w:t>
       </w:r>
@@ -2360,11 +2470,14 @@
         <w:jc w:val="center"/>
       </w:pPr>
       <w:r>
-        <w:t xml:space="preserve"> (execution time of </w:t>
+        <w:t xml:space="preserve"> </w:t>
+      </w:r>
+      <w:r>
+        <w:t xml:space="preserve">(execution time of </w:t>
       </w:r>
       <w:proofErr w:type="spellStart"/>
       <w:r>
-        <w:t>astar_with_h_pg_levelsum</w:t>
+        <w:t>pg_levelsum</w:t>
       </w:r>
       <w:proofErr w:type="spellEnd"/>
       <w:r>
@@ -2377,7 +2490,218 @@
         <w:jc w:val="both"/>
       </w:pPr>
       <w:r>
-        <w:t xml:space="preserve">To prove these assumptions, I modified Problem-3 to make it more complex. By adding a third plane and by adding three more conditions to the goal state I made the solution rarer which makes it more difficult for depth first search to come up with a solution. I have also chosen these additional three conditions so that the planes would need to be flew back to different airports after dropping the cargos, which puts the solution deeper in the search space. This would cause breadth first search and uniform cost search to be even more expensive since they will now need to expand three more levels. The summary of the problem modifications are shown in Table 4 and the results of the searches are shown in Figure 9, which highlights how A* with </w:t>
+        <w:t xml:space="preserve">To prove </w:t>
+      </w:r>
+      <w:r>
+        <w:t xml:space="preserve">that </w:t>
+      </w:r>
+      <w:proofErr w:type="spellStart"/>
+      <w:r>
+        <w:t>pg_levelsum</w:t>
+      </w:r>
+      <w:proofErr w:type="spellEnd"/>
+      <w:r>
+        <w:t xml:space="preserve"> heuristic performs better in more complex problems</w:t>
+      </w:r>
+      <w:r>
+        <w:t xml:space="preserve">, I modified Problem-3. </w:t>
+      </w:r>
+      <w:r>
+        <w:t xml:space="preserve">The updated goal state is shown below. </w:t>
+      </w:r>
+    </w:p>
+    <w:p>
+      <w:pPr>
+        <w:jc w:val="both"/>
+      </w:pPr>
+    </w:p>
+    <w:p>
+      <w:pPr>
+        <w:jc w:val="center"/>
+        <w:rPr>
+          <w:color w:val="767171" w:themeColor="background2" w:themeShade="80"/>
+        </w:rPr>
+      </w:pPr>
+      <w:proofErr w:type="gramStart"/>
+      <w:r>
+        <w:rPr>
+          <w:color w:val="767171" w:themeColor="background2" w:themeShade="80"/>
+        </w:rPr>
+        <w:t>At(</w:t>
+      </w:r>
+      <w:proofErr w:type="gramEnd"/>
+      <w:r>
+        <w:rPr>
+          <w:color w:val="767171" w:themeColor="background2" w:themeShade="80"/>
+        </w:rPr>
+        <w:t xml:space="preserve">C1, JFK) </w:t>
+      </w:r>
+      <w:r>
+        <w:rPr>
+          <w:color w:val="767171" w:themeColor="background2" w:themeShade="80"/>
+        </w:rPr>
+        <w:sym w:font="Symbol" w:char="004C"/>
+      </w:r>
+      <w:r>
+        <w:rPr>
+          <w:color w:val="767171" w:themeColor="background2" w:themeShade="80"/>
+        </w:rPr>
+        <w:t xml:space="preserve"> At(C2, SFO)</w:t>
+      </w:r>
+      <w:bookmarkStart w:id="0" w:name="OLE_LINK1"/>
+      <w:r>
+        <w:rPr>
+          <w:color w:val="767171" w:themeColor="background2" w:themeShade="80"/>
+        </w:rPr>
+        <w:t xml:space="preserve"> </w:t>
+      </w:r>
+      <w:r>
+        <w:rPr>
+          <w:color w:val="767171" w:themeColor="background2" w:themeShade="80"/>
+        </w:rPr>
+        <w:sym w:font="Symbol" w:char="004C"/>
+      </w:r>
+      <w:r>
+        <w:rPr>
+          <w:color w:val="767171" w:themeColor="background2" w:themeShade="80"/>
+        </w:rPr>
+        <w:t xml:space="preserve"> At(C3, JFK</w:t>
+      </w:r>
+      <w:r>
+        <w:rPr>
+          <w:color w:val="767171" w:themeColor="background2" w:themeShade="80"/>
+        </w:rPr>
+        <w:t>)</w:t>
+      </w:r>
+      <w:bookmarkEnd w:id="0"/>
+      <w:r>
+        <w:rPr>
+          <w:color w:val="767171" w:themeColor="background2" w:themeShade="80"/>
+        </w:rPr>
+        <w:t xml:space="preserve"> </w:t>
+      </w:r>
+      <w:r>
+        <w:rPr>
+          <w:color w:val="767171" w:themeColor="background2" w:themeShade="80"/>
+        </w:rPr>
+        <w:sym w:font="Symbol" w:char="004C"/>
+      </w:r>
+      <w:r>
+        <w:rPr>
+          <w:color w:val="767171" w:themeColor="background2" w:themeShade="80"/>
+        </w:rPr>
+        <w:t xml:space="preserve"> </w:t>
+      </w:r>
+      <w:r>
+        <w:rPr>
+          <w:color w:val="767171" w:themeColor="background2" w:themeShade="80"/>
+        </w:rPr>
+        <w:t>At(C4, SFO</w:t>
+      </w:r>
+      <w:r>
+        <w:rPr>
+          <w:color w:val="767171" w:themeColor="background2" w:themeShade="80"/>
+        </w:rPr>
+        <w:t xml:space="preserve">) </w:t>
+      </w:r>
+      <w:r>
+        <w:rPr>
+          <w:color w:val="00B050"/>
+        </w:rPr>
+        <w:sym w:font="Symbol" w:char="004C"/>
+      </w:r>
+      <w:r>
+        <w:rPr>
+          <w:color w:val="00B050"/>
+        </w:rPr>
+        <w:t xml:space="preserve"> At(C5, ATL</w:t>
+      </w:r>
+      <w:r>
+        <w:rPr>
+          <w:color w:val="00B050"/>
+        </w:rPr>
+        <w:t xml:space="preserve">) </w:t>
+      </w:r>
+      <w:r>
+        <w:rPr>
+          <w:color w:val="00B050"/>
+        </w:rPr>
+        <w:sym w:font="Symbol" w:char="004C"/>
+      </w:r>
+      <w:r>
+        <w:rPr>
+          <w:color w:val="00B050"/>
+        </w:rPr>
+        <w:t xml:space="preserve"> At(P2, ATL)</w:t>
+      </w:r>
+    </w:p>
+    <w:p>
+      <w:pPr>
+        <w:jc w:val="both"/>
+      </w:pPr>
+    </w:p>
+    <w:p>
+      <w:pPr>
+        <w:jc w:val="both"/>
+      </w:pPr>
+      <w:r>
+        <w:t xml:space="preserve">By adding a </w:t>
+      </w:r>
+      <w:r>
+        <w:t>fifth cargo, the possible actions that can be taken from a given state (branching factor) has increased</w:t>
+      </w:r>
+      <w:r>
+        <w:t xml:space="preserve"> </w:t>
+      </w:r>
+      <w:r>
+        <w:t>which will make finding the solution more challenging for breadth first search. The additional</w:t>
+      </w:r>
+      <w:r>
+        <w:t xml:space="preserve"> </w:t>
+      </w:r>
+      <w:r>
+        <w:t xml:space="preserve">two </w:t>
+      </w:r>
+      <w:r>
+        <w:t xml:space="preserve">conditions </w:t>
+      </w:r>
+      <w:r>
+        <w:t>at</w:t>
+      </w:r>
+      <w:r>
+        <w:t xml:space="preserve"> the goal state</w:t>
+      </w:r>
+      <w:r>
+        <w:t xml:space="preserve"> also make the solution</w:t>
+      </w:r>
+      <w:r>
+        <w:t xml:space="preserve"> rarer</w:t>
+      </w:r>
+      <w:r>
+        <w:t xml:space="preserve"> and puts the solution deeper in the search space</w:t>
+      </w:r>
+      <w:r>
+        <w:t>.</w:t>
+      </w:r>
+      <w:r>
+        <w:t xml:space="preserve"> This was done to reduce the chances of reaching a solution when using depth first search.</w:t>
+      </w:r>
+      <w:r>
+        <w:t xml:space="preserve"> The summary of the problem modifications </w:t>
+      </w:r>
+      <w:proofErr w:type="gramStart"/>
+      <w:r>
+        <w:t>are</w:t>
+      </w:r>
+      <w:proofErr w:type="gramEnd"/>
+      <w:r>
+        <w:t xml:space="preserve"> shown in Table 4 and the results of the searches are shown in </w:t>
+      </w:r>
+      <w:r>
+        <w:t>Table 5 and Figure 9. The results highlight</w:t>
+      </w:r>
+      <w:r>
+        <w:t xml:space="preserve"> how A* with </w:t>
       </w:r>
       <w:proofErr w:type="spellStart"/>
       <w:r>
@@ -2734,7 +3058,10 @@
               </w:rPr>
             </w:pPr>
             <w:r>
-              <w:t>12</w:t>
+              <w:t>1</w:t>
+            </w:r>
+            <w:r>
+              <w:t>0</w:t>
             </w:r>
           </w:p>
         </w:tc>
@@ -2757,10 +3084,7 @@
               </w:rPr>
             </w:pPr>
             <w:r>
-              <w:t>2</w:t>
-            </w:r>
-            <w:r>
-              <w:t>8</w:t>
+              <w:t>28</w:t>
             </w:r>
           </w:p>
         </w:tc>
@@ -2783,10 +3107,10 @@
               </w:rPr>
             </w:pPr>
             <w:r>
-              <w:t>~</w:t>
+              <w:t>~275</w:t>
             </w:r>
             <w:r>
-              <w:t>1,000,000,000,000</w:t>
+              <w:t>,000,000,000</w:t>
             </w:r>
           </w:p>
         </w:tc>
@@ -2809,10 +3133,10 @@
               </w:rPr>
             </w:pPr>
             <w:r>
-              <w:t>~</w:t>
+              <w:t>~4</w:t>
             </w:r>
             <w:r>
-              <w:t>9,000,000,000</w:t>
+              <w:t>,000,000,000</w:t>
             </w:r>
           </w:p>
         </w:tc>
@@ -2867,14 +3191,550 @@
         <w:jc w:val="both"/>
       </w:pPr>
     </w:p>
+    <w:tbl>
+      <w:tblPr>
+        <w:tblStyle w:val="TableGrid"/>
+        <w:tblW w:w="0" w:type="auto"/>
+        <w:jc w:val="center"/>
+        <w:tblLook w:val="04A0" w:firstRow="1" w:lastRow="0" w:firstColumn="1" w:lastColumn="0" w:noHBand="0" w:noVBand="1"/>
+      </w:tblPr>
+      <w:tblGrid>
+        <w:gridCol w:w="2743"/>
+        <w:gridCol w:w="1360"/>
+        <w:gridCol w:w="1360"/>
+        <w:gridCol w:w="1360"/>
+        <w:gridCol w:w="2442"/>
+      </w:tblGrid>
+      <w:tr>
+        <w:trPr>
+          <w:jc w:val="center"/>
+        </w:trPr>
+        <w:tc>
+          <w:tcPr>
+            <w:tcW w:w="2743" w:type="dxa"/>
+          </w:tcPr>
+          <w:p>
+            <w:pPr>
+              <w:jc w:val="both"/>
+            </w:pPr>
+            <w:r>
+              <w:t>Algorithm</w:t>
+            </w:r>
+          </w:p>
+        </w:tc>
+        <w:tc>
+          <w:tcPr>
+            <w:tcW w:w="1360" w:type="dxa"/>
+          </w:tcPr>
+          <w:p>
+            <w:pPr>
+              <w:jc w:val="both"/>
+            </w:pPr>
+            <w:r>
+              <w:t>Problem-1</w:t>
+            </w:r>
+          </w:p>
+        </w:tc>
+        <w:tc>
+          <w:tcPr>
+            <w:tcW w:w="1360" w:type="dxa"/>
+          </w:tcPr>
+          <w:p>
+            <w:pPr>
+              <w:jc w:val="both"/>
+            </w:pPr>
+            <w:r>
+              <w:t>Problem-2</w:t>
+            </w:r>
+          </w:p>
+        </w:tc>
+        <w:tc>
+          <w:tcPr>
+            <w:tcW w:w="1360" w:type="dxa"/>
+          </w:tcPr>
+          <w:p>
+            <w:pPr>
+              <w:jc w:val="both"/>
+            </w:pPr>
+            <w:r>
+              <w:t>Problem-3</w:t>
+            </w:r>
+          </w:p>
+        </w:tc>
+        <w:tc>
+          <w:tcPr>
+            <w:tcW w:w="2442" w:type="dxa"/>
+          </w:tcPr>
+          <w:p>
+            <w:pPr>
+              <w:jc w:val="both"/>
+            </w:pPr>
+            <w:r>
+              <w:t>Problem-</w:t>
+            </w:r>
+            <w:r>
+              <w:t>3 (Modified)</w:t>
+            </w:r>
+          </w:p>
+        </w:tc>
+      </w:tr>
+      <w:tr>
+        <w:trPr>
+          <w:jc w:val="center"/>
+        </w:trPr>
+        <w:tc>
+          <w:tcPr>
+            <w:tcW w:w="2743" w:type="dxa"/>
+            <w:vAlign w:val="bottom"/>
+          </w:tcPr>
+          <w:p>
+            <w:pPr>
+              <w:jc w:val="both"/>
+            </w:pPr>
+            <w:proofErr w:type="spellStart"/>
+            <w:r>
+              <w:rPr>
+                <w:rFonts w:eastAsia="Times New Roman" w:cs="Arial"/>
+                <w:color w:val="000000"/>
+              </w:rPr>
+              <w:t>breadth_first_search</w:t>
+            </w:r>
+            <w:proofErr w:type="spellEnd"/>
+          </w:p>
+        </w:tc>
+        <w:tc>
+          <w:tcPr>
+            <w:tcW w:w="1360" w:type="dxa"/>
+            <w:vAlign w:val="bottom"/>
+          </w:tcPr>
+          <w:p>
+            <w:pPr>
+              <w:jc w:val="both"/>
+            </w:pPr>
+            <w:r>
+              <w:rPr>
+                <w:rFonts w:eastAsia="Times New Roman" w:cs="Arial"/>
+                <w:color w:val="000000"/>
+              </w:rPr>
+              <w:t>0.0234</w:t>
+            </w:r>
+          </w:p>
+        </w:tc>
+        <w:tc>
+          <w:tcPr>
+            <w:tcW w:w="1360" w:type="dxa"/>
+            <w:vAlign w:val="bottom"/>
+          </w:tcPr>
+          <w:p>
+            <w:pPr>
+              <w:jc w:val="both"/>
+            </w:pPr>
+            <w:r>
+              <w:rPr>
+                <w:rFonts w:eastAsia="Times New Roman" w:cs="Arial"/>
+                <w:color w:val="000000"/>
+              </w:rPr>
+              <w:t>10.7725</w:t>
+            </w:r>
+          </w:p>
+        </w:tc>
+        <w:tc>
+          <w:tcPr>
+            <w:tcW w:w="1360" w:type="dxa"/>
+            <w:vAlign w:val="bottom"/>
+          </w:tcPr>
+          <w:p>
+            <w:pPr>
+              <w:jc w:val="both"/>
+            </w:pPr>
+            <w:r>
+              <w:rPr>
+                <w:rFonts w:eastAsia="Times New Roman" w:cs="Arial"/>
+                <w:color w:val="000000"/>
+              </w:rPr>
+              <w:t>90.786</w:t>
+            </w:r>
+          </w:p>
+        </w:tc>
+        <w:tc>
+          <w:tcPr>
+            <w:tcW w:w="2442" w:type="dxa"/>
+            <w:vAlign w:val="bottom"/>
+          </w:tcPr>
+          <w:p>
+            <w:pPr>
+              <w:jc w:val="both"/>
+            </w:pPr>
+            <w:r>
+              <w:rPr>
+                <w:rFonts w:eastAsia="Times New Roman" w:cs="Arial"/>
+                <w:color w:val="000000"/>
+              </w:rPr>
+              <w:t>3668</w:t>
+            </w:r>
+          </w:p>
+        </w:tc>
+      </w:tr>
+      <w:tr>
+        <w:trPr>
+          <w:jc w:val="center"/>
+        </w:trPr>
+        <w:tc>
+          <w:tcPr>
+            <w:tcW w:w="2743" w:type="dxa"/>
+            <w:vAlign w:val="bottom"/>
+          </w:tcPr>
+          <w:p>
+            <w:pPr>
+              <w:jc w:val="both"/>
+            </w:pPr>
+            <w:proofErr w:type="spellStart"/>
+            <w:r>
+              <w:rPr>
+                <w:rFonts w:eastAsia="Times New Roman" w:cs="Arial"/>
+                <w:color w:val="000000"/>
+              </w:rPr>
+              <w:t>depth_first_graph_search</w:t>
+            </w:r>
+            <w:proofErr w:type="spellEnd"/>
+          </w:p>
+        </w:tc>
+        <w:tc>
+          <w:tcPr>
+            <w:tcW w:w="1360" w:type="dxa"/>
+            <w:vAlign w:val="bottom"/>
+          </w:tcPr>
+          <w:p>
+            <w:pPr>
+              <w:jc w:val="both"/>
+            </w:pPr>
+            <w:r>
+              <w:rPr>
+                <w:rFonts w:eastAsia="Times New Roman" w:cs="Arial"/>
+                <w:color w:val="000000"/>
+              </w:rPr>
+              <w:t>0.0098</w:t>
+            </w:r>
+          </w:p>
+        </w:tc>
+        <w:tc>
+          <w:tcPr>
+            <w:tcW w:w="1360" w:type="dxa"/>
+            <w:vAlign w:val="bottom"/>
+          </w:tcPr>
+          <w:p>
+            <w:pPr>
+              <w:jc w:val="both"/>
+            </w:pPr>
+            <w:r>
+              <w:rPr>
+                <w:rFonts w:eastAsia="Times New Roman" w:cs="Arial"/>
+                <w:color w:val="000000"/>
+              </w:rPr>
+              <w:t>3.1698</w:t>
+            </w:r>
+          </w:p>
+        </w:tc>
+        <w:tc>
+          <w:tcPr>
+            <w:tcW w:w="1360" w:type="dxa"/>
+            <w:vAlign w:val="bottom"/>
+          </w:tcPr>
+          <w:p>
+            <w:pPr>
+              <w:jc w:val="both"/>
+            </w:pPr>
+            <w:r>
+              <w:rPr>
+                <w:rFonts w:eastAsia="Times New Roman" w:cs="Arial"/>
+                <w:color w:val="000000"/>
+              </w:rPr>
+              <w:t>1.3755</w:t>
+            </w:r>
+          </w:p>
+        </w:tc>
+        <w:tc>
+          <w:tcPr>
+            <w:tcW w:w="2442" w:type="dxa"/>
+            <w:vAlign w:val="bottom"/>
+          </w:tcPr>
+          <w:p>
+            <w:pPr>
+              <w:jc w:val="both"/>
+            </w:pPr>
+            <w:r>
+              <w:rPr>
+                <w:rFonts w:eastAsia="Times New Roman" w:cs="Arial"/>
+                <w:color w:val="000000"/>
+              </w:rPr>
+              <w:t>1565</w:t>
+            </w:r>
+          </w:p>
+        </w:tc>
+      </w:tr>
+      <w:tr>
+        <w:trPr>
+          <w:jc w:val="center"/>
+        </w:trPr>
+        <w:tc>
+          <w:tcPr>
+            <w:tcW w:w="2743" w:type="dxa"/>
+            <w:vAlign w:val="bottom"/>
+          </w:tcPr>
+          <w:p>
+            <w:pPr>
+              <w:jc w:val="both"/>
+            </w:pPr>
+            <w:proofErr w:type="spellStart"/>
+            <w:r>
+              <w:rPr>
+                <w:rFonts w:eastAsia="Times New Roman" w:cs="Arial"/>
+                <w:color w:val="000000"/>
+              </w:rPr>
+              <w:t>h_pg_levelsum</w:t>
+            </w:r>
+            <w:proofErr w:type="spellEnd"/>
+          </w:p>
+        </w:tc>
+        <w:tc>
+          <w:tcPr>
+            <w:tcW w:w="1360" w:type="dxa"/>
+            <w:vAlign w:val="bottom"/>
+          </w:tcPr>
+          <w:p>
+            <w:pPr>
+              <w:jc w:val="both"/>
+            </w:pPr>
+            <w:r>
+              <w:rPr>
+                <w:rFonts w:eastAsia="Times New Roman" w:cs="Arial"/>
+                <w:color w:val="000000"/>
+              </w:rPr>
+              <w:t>0.7812</w:t>
+            </w:r>
+          </w:p>
+        </w:tc>
+        <w:tc>
+          <w:tcPr>
+            <w:tcW w:w="1360" w:type="dxa"/>
+            <w:vAlign w:val="bottom"/>
+          </w:tcPr>
+          <w:p>
+            <w:pPr>
+              <w:jc w:val="both"/>
+            </w:pPr>
+            <w:r>
+              <w:rPr>
+                <w:rFonts w:eastAsia="Times New Roman" w:cs="Arial"/>
+                <w:color w:val="000000"/>
+              </w:rPr>
+              <w:t>66.9705</w:t>
+            </w:r>
+          </w:p>
+        </w:tc>
+        <w:tc>
+          <w:tcPr>
+            <w:tcW w:w="1360" w:type="dxa"/>
+            <w:vAlign w:val="bottom"/>
+          </w:tcPr>
+          <w:p>
+            <w:pPr>
+              <w:jc w:val="both"/>
+            </w:pPr>
+            <w:r>
+              <w:rPr>
+                <w:rFonts w:eastAsia="Times New Roman" w:cs="Arial"/>
+                <w:color w:val="000000"/>
+              </w:rPr>
+              <w:t>298.951</w:t>
+            </w:r>
+          </w:p>
+        </w:tc>
+        <w:tc>
+          <w:tcPr>
+            <w:tcW w:w="2442" w:type="dxa"/>
+            <w:vAlign w:val="bottom"/>
+          </w:tcPr>
+          <w:p>
+            <w:pPr>
+              <w:keepNext/>
+              <w:jc w:val="both"/>
+            </w:pPr>
+            <w:r>
+              <w:rPr>
+                <w:rFonts w:eastAsia="Times New Roman" w:cs="Arial"/>
+                <w:color w:val="000000"/>
+              </w:rPr>
+              <w:t>780</w:t>
+            </w:r>
+          </w:p>
+        </w:tc>
+      </w:tr>
+    </w:tbl>
+    <w:p>
+      <w:pPr>
+        <w:pStyle w:val="Caption"/>
+        <w:jc w:val="center"/>
+      </w:pPr>
+      <w:r>
+        <w:t xml:space="preserve">Table </w:t>
+      </w:r>
+      <w:fldSimple w:instr=" SEQ Table \* ARABIC ">
+        <w:r>
+          <w:rPr>
+            <w:noProof/>
+          </w:rPr>
+          <w:t>5</w:t>
+        </w:r>
+      </w:fldSimple>
+      <w:r>
+        <w:t xml:space="preserve"> </w:t>
+      </w:r>
+      <w:r>
+        <w:t>–</w:t>
+      </w:r>
+      <w:r>
+        <w:t xml:space="preserve"> </w:t>
+      </w:r>
+      <w:r>
+        <w:t>Time elapsed (s) for each search algorithm for modified Problem-3</w:t>
+      </w:r>
+    </w:p>
     <w:p>
       <w:pPr>
         <w:jc w:val="both"/>
       </w:pPr>
-      <w:bookmarkStart w:id="0" w:name="_GoBack"/>
-      <w:bookmarkEnd w:id="0"/>
+    </w:p>
+    <w:p>
+      <w:pPr>
+        <w:keepNext/>
+        <w:jc w:val="center"/>
+      </w:pPr>
+      <w:r>
+        <w:rPr>
+          <w:noProof/>
+          <w:lang w:eastAsia="en-GB"/>
+        </w:rPr>
+        <w:drawing>
+          <wp:inline distT="0" distB="0" distL="0" distR="0" wp14:anchorId="270B6CC2" wp14:editId="5C7A03D2">
+            <wp:extent cx="4483100" cy="2797175"/>
+            <wp:effectExtent l="0" t="0" r="12700" b="22225"/>
+            <wp:docPr id="5" name="Chart 5">
+              <a:extLst xmlns:a="http://schemas.openxmlformats.org/drawingml/2006/main">
+                <a:ext uri="{FF2B5EF4-FFF2-40B4-BE49-F238E27FC236}">
+                  <a16:creationId xmlns="" xmlns:xdr="http://schemas.openxmlformats.org/drawingml/2006/spreadsheetDrawing" xmlns:a16="http://schemas.microsoft.com/office/drawing/2014/main" xmlns:lc="http://schemas.openxmlformats.org/drawingml/2006/lockedCanvas" id="{60C8F18B-90CE-49D2-9851-95ADDAA3061E}"/>
+                </a:ext>
+              </a:extLst>
+            </wp:docPr>
+            <wp:cNvGraphicFramePr/>
+            <a:graphic xmlns:a="http://schemas.openxmlformats.org/drawingml/2006/main">
+              <a:graphicData uri="http://schemas.openxmlformats.org/drawingml/2006/chart">
+                <c:chart xmlns:c="http://schemas.openxmlformats.org/drawingml/2006/chart" xmlns:r="http://schemas.openxmlformats.org/officeDocument/2006/relationships" r:id="rId12"/>
+              </a:graphicData>
+            </a:graphic>
+          </wp:inline>
+        </w:drawing>
+      </w:r>
+    </w:p>
+    <w:p>
+      <w:pPr>
+        <w:pStyle w:val="Caption"/>
+        <w:jc w:val="center"/>
+      </w:pPr>
+      <w:r>
+        <w:t xml:space="preserve">Figure </w:t>
+      </w:r>
+      <w:fldSimple w:instr=" SEQ Figure \* ARABIC ">
+        <w:r>
+          <w:rPr>
+            <w:noProof/>
+          </w:rPr>
+          <w:t>9</w:t>
+        </w:r>
+      </w:fldSimple>
+      <w:r>
+        <w:t xml:space="preserve"> - Performance comparison of search algorithms across all problems including modified Problem-3</w:t>
+      </w:r>
+    </w:p>
+    <w:p>
+      <w:pPr>
+        <w:pStyle w:val="Caption"/>
+        <w:jc w:val="center"/>
+      </w:pPr>
+      <w:r>
+        <w:t xml:space="preserve">(execution time of </w:t>
+      </w:r>
+      <w:proofErr w:type="spellStart"/>
+      <w:r>
+        <w:t>pg_levelsum</w:t>
+      </w:r>
+      <w:proofErr w:type="spellEnd"/>
+      <w:r>
+        <w:t xml:space="preserve"> and depth first search</w:t>
+      </w:r>
+      <w:r>
+        <w:t xml:space="preserve"> divided by breadth first search)</w:t>
+      </w:r>
     </w:p>
     <w:p/>
+    <w:p>
+      <w:pPr>
+        <w:jc w:val="both"/>
+      </w:pPr>
+      <w:r>
+        <w:t>In conclusion, this analysis highlighted that for simpler problems where the solution is close to the initial state and where the search space is not too big, breadth first search and uniform cost search performed better than other options. Depth first search is also promising for similar problems where the solution is not too rare in the search space and where the objective is not to reach the optimal solution, but to reach a solution as fast as possible.</w:t>
+      </w:r>
+    </w:p>
+    <w:p>
+      <w:pPr>
+        <w:jc w:val="both"/>
+      </w:pPr>
+    </w:p>
+    <w:p>
+      <w:pPr>
+        <w:jc w:val="both"/>
+      </w:pPr>
+      <w:r>
+        <w:t xml:space="preserve">For more complex problems however, it was obvious that heuristics had the upper hand. Although A* searches required more time to expand and analyse each node due to requiring heavier computations compared to uninformed searches, they made up for it in complex problems by expanding far less nodes by smartly identifying the states that are more likely to take them to the solution. </w:t>
+      </w:r>
+      <w:r>
+        <w:t xml:space="preserve">A similar relationship was found within the two heuristics used in the A* algorithm. Ignore preconditions heuristics was easier to compute, but did not produce the costs as close to the real cost as </w:t>
+      </w:r>
+      <w:proofErr w:type="spellStart"/>
+      <w:r>
+        <w:t>pg_levelsum</w:t>
+      </w:r>
+      <w:proofErr w:type="spellEnd"/>
+      <w:r>
+        <w:t xml:space="preserve"> heuristics did. This was obvious in the number of nodes expanded as the problems got more complex. Again, when the problem reached a certain complexity, </w:t>
+      </w:r>
+      <w:proofErr w:type="spellStart"/>
+      <w:r>
+        <w:t>pg_levelsum</w:t>
+      </w:r>
+      <w:proofErr w:type="spellEnd"/>
+      <w:r>
+        <w:t xml:space="preserve"> heuristic easily outperformed ignore preconditions as expected.</w:t>
+      </w:r>
+    </w:p>
+    <w:p>
+      <w:pPr>
+        <w:jc w:val="both"/>
+      </w:pPr>
+    </w:p>
+    <w:p>
+      <w:pPr>
+        <w:jc w:val="both"/>
+      </w:pPr>
+      <w:r>
+        <w:t>As a final note, it should be noted that generalising on wha</w:t>
+      </w:r>
+      <w:bookmarkStart w:id="1" w:name="_GoBack"/>
+      <w:bookmarkEnd w:id="1"/>
+      <w:r>
+        <w:t>t planning search works best on a given domain is difficult and the answer highly depends on how individual problems are setup, e.g. how big the solution space is, how deep the solutions are located at and whether finding the optimal solution is more important than finding a solution fast.</w:t>
+      </w:r>
+    </w:p>
     <w:sectPr>
       <w:pgSz w:w="11900" w:h="16840"/>
       <w:pgMar w:top="720" w:right="720" w:bottom="720" w:left="720" w:header="720" w:footer="720" w:gutter="0"/>
@@ -3710,11 +4570,11 @@
         </c:dLbls>
         <c:gapWidth val="182"/>
         <c:overlap val="100"/>
-        <c:axId val="1945524560"/>
-        <c:axId val="1882132048"/>
+        <c:axId val="179408080"/>
+        <c:axId val="179409856"/>
       </c:barChart>
       <c:catAx>
-        <c:axId val="1945524560"/>
+        <c:axId val="179408080"/>
         <c:scaling>
           <c:orientation val="minMax"/>
         </c:scaling>
@@ -3757,7 +4617,7 @@
             <a:endParaRPr lang="en-GB"/>
           </a:p>
         </c:txPr>
-        <c:crossAx val="1882132048"/>
+        <c:crossAx val="179409856"/>
         <c:crosses val="autoZero"/>
         <c:auto val="1"/>
         <c:lblAlgn val="ctr"/>
@@ -3765,7 +4625,7 @@
         <c:noMultiLvlLbl val="0"/>
       </c:catAx>
       <c:valAx>
-        <c:axId val="1882132048"/>
+        <c:axId val="179409856"/>
         <c:scaling>
           <c:orientation val="minMax"/>
         </c:scaling>
@@ -3816,7 +4676,7 @@
             <a:endParaRPr lang="en-GB"/>
           </a:p>
         </c:txPr>
-        <c:crossAx val="1945524560"/>
+        <c:crossAx val="179408080"/>
         <c:crosses val="autoZero"/>
         <c:crossBetween val="between"/>
       </c:valAx>
@@ -4149,11 +5009,11 @@
         </c:dLbls>
         <c:gapWidth val="182"/>
         <c:overlap val="100"/>
-        <c:axId val="1945494336"/>
-        <c:axId val="1945496656"/>
+        <c:axId val="183295152"/>
+        <c:axId val="183296928"/>
       </c:barChart>
       <c:catAx>
-        <c:axId val="1945494336"/>
+        <c:axId val="183295152"/>
         <c:scaling>
           <c:orientation val="minMax"/>
         </c:scaling>
@@ -4196,7 +5056,7 @@
             <a:endParaRPr lang="en-GB"/>
           </a:p>
         </c:txPr>
-        <c:crossAx val="1945496656"/>
+        <c:crossAx val="183296928"/>
         <c:crosses val="autoZero"/>
         <c:auto val="1"/>
         <c:lblAlgn val="ctr"/>
@@ -4204,7 +5064,7 @@
         <c:noMultiLvlLbl val="0"/>
       </c:catAx>
       <c:valAx>
-        <c:axId val="1945496656"/>
+        <c:axId val="183296928"/>
         <c:scaling>
           <c:orientation val="minMax"/>
         </c:scaling>
@@ -4255,7 +5115,7 @@
             <a:endParaRPr lang="en-GB"/>
           </a:p>
         </c:txPr>
-        <c:crossAx val="1945494336"/>
+        <c:crossAx val="183295152"/>
         <c:crosses val="autoZero"/>
         <c:crossBetween val="between"/>
       </c:valAx>
@@ -4588,11 +5448,11 @@
         </c:dLbls>
         <c:gapWidth val="182"/>
         <c:overlap val="100"/>
-        <c:axId val="1946089536"/>
-        <c:axId val="1945463488"/>
+        <c:axId val="182986640"/>
+        <c:axId val="182988960"/>
       </c:barChart>
       <c:catAx>
-        <c:axId val="1946089536"/>
+        <c:axId val="182986640"/>
         <c:scaling>
           <c:orientation val="minMax"/>
         </c:scaling>
@@ -4635,7 +5495,7 @@
             <a:endParaRPr lang="en-GB"/>
           </a:p>
         </c:txPr>
-        <c:crossAx val="1945463488"/>
+        <c:crossAx val="182988960"/>
         <c:crosses val="autoZero"/>
         <c:auto val="1"/>
         <c:lblAlgn val="ctr"/>
@@ -4643,7 +5503,7 @@
         <c:noMultiLvlLbl val="0"/>
       </c:catAx>
       <c:valAx>
-        <c:axId val="1945463488"/>
+        <c:axId val="182988960"/>
         <c:scaling>
           <c:orientation val="minMax"/>
         </c:scaling>
@@ -4694,7 +5554,7 @@
             <a:endParaRPr lang="en-GB"/>
           </a:p>
         </c:txPr>
-        <c:crossAx val="1946089536"/>
+        <c:crossAx val="182986640"/>
         <c:crosses val="autoZero"/>
         <c:crossBetween val="between"/>
       </c:valAx>
@@ -4955,11 +5815,11 @@
         </c:dLbls>
         <c:gapWidth val="182"/>
         <c:overlap val="100"/>
-        <c:axId val="1945327440"/>
-        <c:axId val="1945178560"/>
+        <c:axId val="179391680"/>
+        <c:axId val="294850064"/>
       </c:barChart>
       <c:catAx>
-        <c:axId val="1945327440"/>
+        <c:axId val="179391680"/>
         <c:scaling>
           <c:orientation val="minMax"/>
         </c:scaling>
@@ -5002,7 +5862,7 @@
             <a:endParaRPr lang="en-GB"/>
           </a:p>
         </c:txPr>
-        <c:crossAx val="1945178560"/>
+        <c:crossAx val="294850064"/>
         <c:crosses val="autoZero"/>
         <c:auto val="1"/>
         <c:lblAlgn val="ctr"/>
@@ -5010,7 +5870,7 @@
         <c:noMultiLvlLbl val="0"/>
       </c:catAx>
       <c:valAx>
-        <c:axId val="1945178560"/>
+        <c:axId val="294850064"/>
         <c:scaling>
           <c:orientation val="minMax"/>
         </c:scaling>
@@ -5061,7 +5921,7 @@
             <a:endParaRPr lang="en-GB"/>
           </a:p>
         </c:txPr>
-        <c:crossAx val="1945327440"/>
+        <c:crossAx val="179391680"/>
         <c:crosses val="autoZero"/>
         <c:crossBetween val="between"/>
       </c:valAx>
@@ -5322,11 +6182,11 @@
         </c:dLbls>
         <c:gapWidth val="182"/>
         <c:overlap val="100"/>
-        <c:axId val="1945188624"/>
-        <c:axId val="1945350176"/>
+        <c:axId val="179366368"/>
+        <c:axId val="179368688"/>
       </c:barChart>
       <c:catAx>
-        <c:axId val="1945188624"/>
+        <c:axId val="179366368"/>
         <c:scaling>
           <c:orientation val="minMax"/>
         </c:scaling>
@@ -5369,7 +6229,7 @@
             <a:endParaRPr lang="en-GB"/>
           </a:p>
         </c:txPr>
-        <c:crossAx val="1945350176"/>
+        <c:crossAx val="179368688"/>
         <c:crosses val="autoZero"/>
         <c:auto val="1"/>
         <c:lblAlgn val="ctr"/>
@@ -5377,7 +6237,7 @@
         <c:noMultiLvlLbl val="0"/>
       </c:catAx>
       <c:valAx>
-        <c:axId val="1945350176"/>
+        <c:axId val="179368688"/>
         <c:scaling>
           <c:orientation val="minMax"/>
         </c:scaling>
@@ -5428,7 +6288,7 @@
             <a:endParaRPr lang="en-GB"/>
           </a:p>
         </c:txPr>
-        <c:crossAx val="1945188624"/>
+        <c:crossAx val="179366368"/>
         <c:crosses val="autoZero"/>
         <c:crossBetween val="between"/>
       </c:valAx>
@@ -5689,11 +6549,11 @@
         </c:dLbls>
         <c:gapWidth val="182"/>
         <c:overlap val="100"/>
-        <c:axId val="1942319952"/>
-        <c:axId val="1942190912"/>
+        <c:axId val="222119888"/>
+        <c:axId val="293707712"/>
       </c:barChart>
       <c:catAx>
-        <c:axId val="1942319952"/>
+        <c:axId val="222119888"/>
         <c:scaling>
           <c:orientation val="minMax"/>
         </c:scaling>
@@ -5736,7 +6596,7 @@
             <a:endParaRPr lang="en-GB"/>
           </a:p>
         </c:txPr>
-        <c:crossAx val="1942190912"/>
+        <c:crossAx val="293707712"/>
         <c:crosses val="autoZero"/>
         <c:auto val="1"/>
         <c:lblAlgn val="ctr"/>
@@ -5744,7 +6604,7 @@
         <c:noMultiLvlLbl val="0"/>
       </c:catAx>
       <c:valAx>
-        <c:axId val="1942190912"/>
+        <c:axId val="293707712"/>
         <c:scaling>
           <c:orientation val="minMax"/>
         </c:scaling>
@@ -5795,7 +6655,7 @@
             <a:endParaRPr lang="en-GB"/>
           </a:p>
         </c:txPr>
-        <c:crossAx val="1942319952"/>
+        <c:crossAx val="222119888"/>
         <c:crosses val="autoZero"/>
         <c:crossBetween val="between"/>
       </c:valAx>
@@ -6036,11 +6896,11 @@
           <c:showBubbleSize val="0"/>
         </c:dLbls>
         <c:smooth val="0"/>
-        <c:axId val="1945340640"/>
-        <c:axId val="1945342960"/>
+        <c:axId val="179425120"/>
+        <c:axId val="179428880"/>
       </c:lineChart>
       <c:catAx>
-        <c:axId val="1945340640"/>
+        <c:axId val="179425120"/>
         <c:scaling>
           <c:orientation val="minMax"/>
         </c:scaling>
@@ -6083,7 +6943,7 @@
             <a:endParaRPr lang="en-GB"/>
           </a:p>
         </c:txPr>
-        <c:crossAx val="1945342960"/>
+        <c:crossAx val="179428880"/>
         <c:crosses val="autoZero"/>
         <c:auto val="1"/>
         <c:lblAlgn val="ctr"/>
@@ -6091,7 +6951,7 @@
         <c:noMultiLvlLbl val="0"/>
       </c:catAx>
       <c:valAx>
-        <c:axId val="1945342960"/>
+        <c:axId val="179428880"/>
         <c:scaling>
           <c:orientation val="minMax"/>
         </c:scaling>
@@ -6142,7 +7002,7 @@
             <a:endParaRPr lang="en-GB"/>
           </a:p>
         </c:txPr>
-        <c:crossAx val="1945340640"/>
+        <c:crossAx val="179425120"/>
         <c:crosses val="autoZero"/>
         <c:crossBetween val="between"/>
       </c:valAx>
@@ -6375,11 +7235,11 @@
           <c:showBubbleSize val="0"/>
         </c:dLbls>
         <c:smooth val="0"/>
-        <c:axId val="1945299312"/>
-        <c:axId val="1882088720"/>
+        <c:axId val="179464992"/>
+        <c:axId val="179467040"/>
       </c:lineChart>
       <c:catAx>
-        <c:axId val="1945299312"/>
+        <c:axId val="179464992"/>
         <c:scaling>
           <c:orientation val="minMax"/>
         </c:scaling>
@@ -6422,7 +7282,7 @@
             <a:endParaRPr lang="en-GB"/>
           </a:p>
         </c:txPr>
-        <c:crossAx val="1882088720"/>
+        <c:crossAx val="179467040"/>
         <c:crosses val="autoZero"/>
         <c:auto val="1"/>
         <c:lblAlgn val="ctr"/>
@@ -6430,7 +7290,7 @@
         <c:noMultiLvlLbl val="0"/>
       </c:catAx>
       <c:valAx>
-        <c:axId val="1882088720"/>
+        <c:axId val="179467040"/>
         <c:scaling>
           <c:orientation val="minMax"/>
         </c:scaling>
@@ -6481,7 +7341,442 @@
             <a:endParaRPr lang="en-GB"/>
           </a:p>
         </c:txPr>
-        <c:crossAx val="1945299312"/>
+        <c:crossAx val="179464992"/>
+        <c:crosses val="autoZero"/>
+        <c:crossBetween val="between"/>
+      </c:valAx>
+      <c:spPr>
+        <a:noFill/>
+        <a:ln>
+          <a:noFill/>
+        </a:ln>
+        <a:effectLst/>
+      </c:spPr>
+    </c:plotArea>
+    <c:legend>
+      <c:legendPos val="b"/>
+      <c:overlay val="0"/>
+      <c:spPr>
+        <a:noFill/>
+        <a:ln>
+          <a:noFill/>
+        </a:ln>
+        <a:effectLst/>
+      </c:spPr>
+      <c:txPr>
+        <a:bodyPr rot="0" spcFirstLastPara="1" vertOverflow="ellipsis" vert="horz" wrap="square" anchor="ctr" anchorCtr="1"/>
+        <a:lstStyle/>
+        <a:p>
+          <a:pPr>
+            <a:defRPr sz="900" b="0" i="0" u="none" strike="noStrike" kern="1200" baseline="0">
+              <a:solidFill>
+                <a:schemeClr val="tx1">
+                  <a:lumMod val="65000"/>
+                  <a:lumOff val="35000"/>
+                </a:schemeClr>
+              </a:solidFill>
+              <a:latin typeface="+mn-lt"/>
+              <a:ea typeface="+mn-ea"/>
+              <a:cs typeface="+mn-cs"/>
+            </a:defRPr>
+          </a:pPr>
+          <a:endParaRPr lang="en-GB"/>
+        </a:p>
+      </c:txPr>
+    </c:legend>
+    <c:plotVisOnly val="1"/>
+    <c:dispBlanksAs val="gap"/>
+    <c:showDLblsOverMax val="0"/>
+  </c:chart>
+  <c:spPr>
+    <a:solidFill>
+      <a:schemeClr val="bg1"/>
+    </a:solidFill>
+    <a:ln w="9525" cap="flat" cmpd="sng" algn="ctr">
+      <a:solidFill>
+        <a:schemeClr val="tx1">
+          <a:lumMod val="15000"/>
+          <a:lumOff val="85000"/>
+        </a:schemeClr>
+      </a:solidFill>
+      <a:round/>
+    </a:ln>
+    <a:effectLst/>
+  </c:spPr>
+  <c:txPr>
+    <a:bodyPr/>
+    <a:lstStyle/>
+    <a:p>
+      <a:pPr>
+        <a:defRPr/>
+      </a:pPr>
+      <a:endParaRPr lang="en-GB"/>
+    </a:p>
+  </c:txPr>
+  <c:externalData r:id="rId3">
+    <c:autoUpdate val="0"/>
+  </c:externalData>
+</c:chartSpace>
+</file>
+
+<file path=word/charts/chart9.xml><?xml version="1.0" encoding="utf-8"?>
+<c:chartSpace xmlns:c="http://schemas.openxmlformats.org/drawingml/2006/chart" xmlns:a="http://schemas.openxmlformats.org/drawingml/2006/main" xmlns:r="http://schemas.openxmlformats.org/officeDocument/2006/relationships">
+  <c:date1904 val="0"/>
+  <c:lang val="en-GB"/>
+  <c:roundedCorners val="0"/>
+  <mc:AlternateContent xmlns:mc="http://schemas.openxmlformats.org/markup-compatibility/2006">
+    <mc:Choice xmlns:c14="http://schemas.microsoft.com/office/drawing/2007/8/2/chart" Requires="c14">
+      <c14:style val="102"/>
+    </mc:Choice>
+    <mc:Fallback>
+      <c:style val="2"/>
+    </mc:Fallback>
+  </mc:AlternateContent>
+  <c:chart>
+    <c:autoTitleDeleted val="1"/>
+    <c:plotArea>
+      <c:layout/>
+      <c:lineChart>
+        <c:grouping val="standard"/>
+        <c:varyColors val="0"/>
+        <c:ser>
+          <c:idx val="0"/>
+          <c:order val="0"/>
+          <c:tx>
+            <c:strRef>
+              <c:f>problem3_modified!$G$2</c:f>
+              <c:strCache>
+                <c:ptCount val="1"/>
+                <c:pt idx="0">
+                  <c:v>breadth_first_search</c:v>
+                </c:pt>
+              </c:strCache>
+            </c:strRef>
+          </c:tx>
+          <c:spPr>
+            <a:ln w="28575" cap="rnd">
+              <a:solidFill>
+                <a:schemeClr val="accent1"/>
+              </a:solidFill>
+              <a:round/>
+            </a:ln>
+            <a:effectLst/>
+          </c:spPr>
+          <c:marker>
+            <c:symbol val="none"/>
+          </c:marker>
+          <c:cat>
+            <c:strRef>
+              <c:f>problem3_modified!$H$1:$K$1</c:f>
+              <c:strCache>
+                <c:ptCount val="4"/>
+                <c:pt idx="0">
+                  <c:v>Problem-1</c:v>
+                </c:pt>
+                <c:pt idx="1">
+                  <c:v>Problem-2</c:v>
+                </c:pt>
+                <c:pt idx="2">
+                  <c:v>Problem-3</c:v>
+                </c:pt>
+                <c:pt idx="3">
+                  <c:v>Problem-4</c:v>
+                </c:pt>
+              </c:strCache>
+            </c:strRef>
+          </c:cat>
+          <c:val>
+            <c:numRef>
+              <c:f>problem3_modified!$H$2:$K$2</c:f>
+              <c:numCache>
+                <c:formatCode>General</c:formatCode>
+                <c:ptCount val="4"/>
+                <c:pt idx="0">
+                  <c:v>1.0</c:v>
+                </c:pt>
+                <c:pt idx="1">
+                  <c:v>1.0</c:v>
+                </c:pt>
+                <c:pt idx="2">
+                  <c:v>1.0</c:v>
+                </c:pt>
+                <c:pt idx="3">
+                  <c:v>1.0</c:v>
+                </c:pt>
+              </c:numCache>
+            </c:numRef>
+          </c:val>
+          <c:smooth val="0"/>
+          <c:extLst xmlns:c16r2="http://schemas.microsoft.com/office/drawing/2015/06/chart">
+            <c:ext xmlns:c16="http://schemas.microsoft.com/office/drawing/2014/chart" uri="{C3380CC4-5D6E-409C-BE32-E72D297353CC}">
+              <c16:uniqueId val="{00000000-7B09-4C3D-8F91-FB77DB7C55D4}"/>
+            </c:ext>
+          </c:extLst>
+        </c:ser>
+        <c:ser>
+          <c:idx val="1"/>
+          <c:order val="1"/>
+          <c:tx>
+            <c:strRef>
+              <c:f>problem3_modified!$G$3</c:f>
+              <c:strCache>
+                <c:ptCount val="1"/>
+                <c:pt idx="0">
+                  <c:v>depth_first_graph_search</c:v>
+                </c:pt>
+              </c:strCache>
+            </c:strRef>
+          </c:tx>
+          <c:spPr>
+            <a:ln w="28575" cap="rnd">
+              <a:solidFill>
+                <a:schemeClr val="accent2"/>
+              </a:solidFill>
+              <a:round/>
+            </a:ln>
+            <a:effectLst/>
+          </c:spPr>
+          <c:marker>
+            <c:symbol val="none"/>
+          </c:marker>
+          <c:cat>
+            <c:strRef>
+              <c:f>problem3_modified!$H$1:$K$1</c:f>
+              <c:strCache>
+                <c:ptCount val="4"/>
+                <c:pt idx="0">
+                  <c:v>Problem-1</c:v>
+                </c:pt>
+                <c:pt idx="1">
+                  <c:v>Problem-2</c:v>
+                </c:pt>
+                <c:pt idx="2">
+                  <c:v>Problem-3</c:v>
+                </c:pt>
+                <c:pt idx="3">
+                  <c:v>Problem-4</c:v>
+                </c:pt>
+              </c:strCache>
+            </c:strRef>
+          </c:cat>
+          <c:val>
+            <c:numRef>
+              <c:f>problem3_modified!$H$3:$K$3</c:f>
+              <c:numCache>
+                <c:formatCode>General</c:formatCode>
+                <c:ptCount val="4"/>
+                <c:pt idx="0">
+                  <c:v>0.418803418803419</c:v>
+                </c:pt>
+                <c:pt idx="1">
+                  <c:v>0.294249245764678</c:v>
+                </c:pt>
+                <c:pt idx="2">
+                  <c:v>0.0151510144735972</c:v>
+                </c:pt>
+                <c:pt idx="3">
+                  <c:v>0.426663031624864</c:v>
+                </c:pt>
+              </c:numCache>
+            </c:numRef>
+          </c:val>
+          <c:smooth val="0"/>
+          <c:extLst xmlns:c16r2="http://schemas.microsoft.com/office/drawing/2015/06/chart">
+            <c:ext xmlns:c16="http://schemas.microsoft.com/office/drawing/2014/chart" uri="{C3380CC4-5D6E-409C-BE32-E72D297353CC}">
+              <c16:uniqueId val="{00000001-7B09-4C3D-8F91-FB77DB7C55D4}"/>
+            </c:ext>
+          </c:extLst>
+        </c:ser>
+        <c:ser>
+          <c:idx val="2"/>
+          <c:order val="2"/>
+          <c:tx>
+            <c:strRef>
+              <c:f>problem3_modified!$G$4</c:f>
+              <c:strCache>
+                <c:ptCount val="1"/>
+                <c:pt idx="0">
+                  <c:v>h_pg_levelsum</c:v>
+                </c:pt>
+              </c:strCache>
+            </c:strRef>
+          </c:tx>
+          <c:spPr>
+            <a:ln w="28575" cap="rnd">
+              <a:solidFill>
+                <a:schemeClr val="accent3"/>
+              </a:solidFill>
+              <a:round/>
+            </a:ln>
+            <a:effectLst/>
+          </c:spPr>
+          <c:marker>
+            <c:symbol val="none"/>
+          </c:marker>
+          <c:cat>
+            <c:strRef>
+              <c:f>problem3_modified!$H$1:$K$1</c:f>
+              <c:strCache>
+                <c:ptCount val="4"/>
+                <c:pt idx="0">
+                  <c:v>Problem-1</c:v>
+                </c:pt>
+                <c:pt idx="1">
+                  <c:v>Problem-2</c:v>
+                </c:pt>
+                <c:pt idx="2">
+                  <c:v>Problem-3</c:v>
+                </c:pt>
+                <c:pt idx="3">
+                  <c:v>Problem-4</c:v>
+                </c:pt>
+              </c:strCache>
+            </c:strRef>
+          </c:cat>
+          <c:val>
+            <c:numRef>
+              <c:f>problem3_modified!$H$4:$K$4</c:f>
+              <c:numCache>
+                <c:formatCode>General</c:formatCode>
+                <c:ptCount val="4"/>
+                <c:pt idx="0">
+                  <c:v>33.38461538461539</c:v>
+                </c:pt>
+                <c:pt idx="1">
+                  <c:v>6.216802042237177</c:v>
+                </c:pt>
+                <c:pt idx="2">
+                  <c:v>3.292919613156214</c:v>
+                </c:pt>
+                <c:pt idx="3">
+                  <c:v>0.212649945474373</c:v>
+                </c:pt>
+              </c:numCache>
+            </c:numRef>
+          </c:val>
+          <c:smooth val="0"/>
+          <c:extLst xmlns:c16r2="http://schemas.microsoft.com/office/drawing/2015/06/chart">
+            <c:ext xmlns:c16="http://schemas.microsoft.com/office/drawing/2014/chart" uri="{C3380CC4-5D6E-409C-BE32-E72D297353CC}">
+              <c16:uniqueId val="{00000002-7B09-4C3D-8F91-FB77DB7C55D4}"/>
+            </c:ext>
+          </c:extLst>
+        </c:ser>
+        <c:dLbls>
+          <c:showLegendKey val="0"/>
+          <c:showVal val="0"/>
+          <c:showCatName val="0"/>
+          <c:showSerName val="0"/>
+          <c:showPercent val="0"/>
+          <c:showBubbleSize val="0"/>
+        </c:dLbls>
+        <c:smooth val="0"/>
+        <c:axId val="179496960"/>
+        <c:axId val="179499280"/>
+      </c:lineChart>
+      <c:catAx>
+        <c:axId val="179496960"/>
+        <c:scaling>
+          <c:orientation val="minMax"/>
+        </c:scaling>
+        <c:delete val="0"/>
+        <c:axPos val="b"/>
+        <c:numFmt formatCode="General" sourceLinked="1"/>
+        <c:majorTickMark val="none"/>
+        <c:minorTickMark val="none"/>
+        <c:tickLblPos val="nextTo"/>
+        <c:spPr>
+          <a:noFill/>
+          <a:ln w="9525" cap="flat" cmpd="sng" algn="ctr">
+            <a:solidFill>
+              <a:schemeClr val="tx1">
+                <a:lumMod val="15000"/>
+                <a:lumOff val="85000"/>
+              </a:schemeClr>
+            </a:solidFill>
+            <a:round/>
+          </a:ln>
+          <a:effectLst/>
+        </c:spPr>
+        <c:txPr>
+          <a:bodyPr rot="-60000000" spcFirstLastPara="1" vertOverflow="ellipsis" vert="horz" wrap="square" anchor="ctr" anchorCtr="1"/>
+          <a:lstStyle/>
+          <a:p>
+            <a:pPr>
+              <a:defRPr sz="900" b="0" i="0" u="none" strike="noStrike" kern="1200" baseline="0">
+                <a:solidFill>
+                  <a:schemeClr val="tx1">
+                    <a:lumMod val="65000"/>
+                    <a:lumOff val="35000"/>
+                  </a:schemeClr>
+                </a:solidFill>
+                <a:latin typeface="+mn-lt"/>
+                <a:ea typeface="+mn-ea"/>
+                <a:cs typeface="+mn-cs"/>
+              </a:defRPr>
+            </a:pPr>
+            <a:endParaRPr lang="en-GB"/>
+          </a:p>
+        </c:txPr>
+        <c:crossAx val="179499280"/>
+        <c:crosses val="autoZero"/>
+        <c:auto val="1"/>
+        <c:lblAlgn val="ctr"/>
+        <c:lblOffset val="100"/>
+        <c:noMultiLvlLbl val="0"/>
+      </c:catAx>
+      <c:valAx>
+        <c:axId val="179499280"/>
+        <c:scaling>
+          <c:orientation val="minMax"/>
+        </c:scaling>
+        <c:delete val="0"/>
+        <c:axPos val="l"/>
+        <c:majorGridlines>
+          <c:spPr>
+            <a:ln w="9525" cap="flat" cmpd="sng" algn="ctr">
+              <a:solidFill>
+                <a:schemeClr val="tx1">
+                  <a:lumMod val="15000"/>
+                  <a:lumOff val="85000"/>
+                </a:schemeClr>
+              </a:solidFill>
+              <a:round/>
+            </a:ln>
+            <a:effectLst/>
+          </c:spPr>
+        </c:majorGridlines>
+        <c:numFmt formatCode="General" sourceLinked="1"/>
+        <c:majorTickMark val="none"/>
+        <c:minorTickMark val="none"/>
+        <c:tickLblPos val="nextTo"/>
+        <c:spPr>
+          <a:noFill/>
+          <a:ln>
+            <a:noFill/>
+          </a:ln>
+          <a:effectLst/>
+        </c:spPr>
+        <c:txPr>
+          <a:bodyPr rot="-60000000" spcFirstLastPara="1" vertOverflow="ellipsis" vert="horz" wrap="square" anchor="ctr" anchorCtr="1"/>
+          <a:lstStyle/>
+          <a:p>
+            <a:pPr>
+              <a:defRPr sz="900" b="0" i="0" u="none" strike="noStrike" kern="1200" baseline="0">
+                <a:solidFill>
+                  <a:schemeClr val="tx1">
+                    <a:lumMod val="65000"/>
+                    <a:lumOff val="35000"/>
+                  </a:schemeClr>
+                </a:solidFill>
+                <a:latin typeface="+mn-lt"/>
+                <a:ea typeface="+mn-ea"/>
+                <a:cs typeface="+mn-cs"/>
+              </a:defRPr>
+            </a:pPr>
+            <a:endParaRPr lang="en-GB"/>
+          </a:p>
+        </c:txPr>
+        <c:crossAx val="179496960"/>
         <c:crosses val="autoZero"/>
         <c:crossBetween val="between"/>
       </c:valAx>
@@ -6879,6 +8174,46 @@
 </cs:colorStyle>
 </file>
 
+<file path=word/charts/colors9.xml><?xml version="1.0" encoding="utf-8"?>
+<cs:colorStyle xmlns:cs="http://schemas.microsoft.com/office/drawing/2012/chartStyle" xmlns:a="http://schemas.openxmlformats.org/drawingml/2006/main" meth="cycle" id="10">
+  <a:schemeClr val="accent1"/>
+  <a:schemeClr val="accent2"/>
+  <a:schemeClr val="accent3"/>
+  <a:schemeClr val="accent4"/>
+  <a:schemeClr val="accent5"/>
+  <a:schemeClr val="accent6"/>
+  <cs:variation/>
+  <cs:variation>
+    <a:lumMod val="60000"/>
+  </cs:variation>
+  <cs:variation>
+    <a:lumMod val="80000"/>
+    <a:lumOff val="20000"/>
+  </cs:variation>
+  <cs:variation>
+    <a:lumMod val="80000"/>
+  </cs:variation>
+  <cs:variation>
+    <a:lumMod val="60000"/>
+    <a:lumOff val="40000"/>
+  </cs:variation>
+  <cs:variation>
+    <a:lumMod val="50000"/>
+  </cs:variation>
+  <cs:variation>
+    <a:lumMod val="70000"/>
+    <a:lumOff val="30000"/>
+  </cs:variation>
+  <cs:variation>
+    <a:lumMod val="70000"/>
+  </cs:variation>
+  <cs:variation>
+    <a:lumMod val="50000"/>
+    <a:lumOff val="50000"/>
+  </cs:variation>
+</cs:colorStyle>
+</file>
+
 <file path=word/charts/style1.xml><?xml version="1.0" encoding="utf-8"?>
 <cs:chartStyle xmlns:cs="http://schemas.microsoft.com/office/drawing/2012/chartStyle" xmlns:a="http://schemas.openxmlformats.org/drawingml/2006/main" id="216">
   <cs:axisTitle>
@@ -10415,6 +11750,511 @@
 </file>
 
 <file path=word/charts/style8.xml><?xml version="1.0" encoding="utf-8"?>
+<cs:chartStyle xmlns:cs="http://schemas.microsoft.com/office/drawing/2012/chartStyle" xmlns:a="http://schemas.openxmlformats.org/drawingml/2006/main" id="297">
+  <cs:axisTitle>
+    <cs:lnRef idx="0"/>
+    <cs:fillRef idx="0"/>
+    <cs:effectRef idx="0"/>
+    <cs:fontRef idx="minor">
+      <a:schemeClr val="tx1">
+        <a:lumMod val="65000"/>
+        <a:lumOff val="35000"/>
+      </a:schemeClr>
+    </cs:fontRef>
+    <cs:defRPr sz="1000" kern="1200"/>
+  </cs:axisTitle>
+  <cs:categoryAxis>
+    <cs:lnRef idx="0"/>
+    <cs:fillRef idx="0"/>
+    <cs:effectRef idx="0"/>
+    <cs:fontRef idx="minor">
+      <a:schemeClr val="tx1">
+        <a:lumMod val="65000"/>
+        <a:lumOff val="35000"/>
+      </a:schemeClr>
+    </cs:fontRef>
+    <cs:spPr>
+      <a:ln w="9525" cap="flat" cmpd="sng" algn="ctr">
+        <a:solidFill>
+          <a:schemeClr val="tx1">
+            <a:lumMod val="15000"/>
+            <a:lumOff val="85000"/>
+          </a:schemeClr>
+        </a:solidFill>
+        <a:round/>
+      </a:ln>
+    </cs:spPr>
+    <cs:defRPr sz="900" kern="1200"/>
+  </cs:categoryAxis>
+  <cs:chartArea mods="allowNoFillOverride allowNoLineOverride">
+    <cs:lnRef idx="0"/>
+    <cs:fillRef idx="0"/>
+    <cs:effectRef idx="0"/>
+    <cs:fontRef idx="minor">
+      <a:schemeClr val="tx1"/>
+    </cs:fontRef>
+    <cs:spPr>
+      <a:solidFill>
+        <a:schemeClr val="bg1"/>
+      </a:solidFill>
+      <a:ln w="9525" cap="flat" cmpd="sng" algn="ctr">
+        <a:solidFill>
+          <a:schemeClr val="tx1">
+            <a:lumMod val="15000"/>
+            <a:lumOff val="85000"/>
+          </a:schemeClr>
+        </a:solidFill>
+        <a:round/>
+      </a:ln>
+    </cs:spPr>
+    <cs:defRPr sz="1000" kern="1200"/>
+  </cs:chartArea>
+  <cs:dataLabel>
+    <cs:lnRef idx="0"/>
+    <cs:fillRef idx="0"/>
+    <cs:effectRef idx="0"/>
+    <cs:fontRef idx="minor">
+      <a:schemeClr val="tx1">
+        <a:lumMod val="75000"/>
+        <a:lumOff val="25000"/>
+      </a:schemeClr>
+    </cs:fontRef>
+    <cs:defRPr sz="900" kern="1200"/>
+  </cs:dataLabel>
+  <cs:dataLabelCallout>
+    <cs:lnRef idx="0"/>
+    <cs:fillRef idx="0"/>
+    <cs:effectRef idx="0"/>
+    <cs:fontRef idx="minor">
+      <a:schemeClr val="dk1">
+        <a:lumMod val="65000"/>
+        <a:lumOff val="35000"/>
+      </a:schemeClr>
+    </cs:fontRef>
+    <cs:spPr>
+      <a:solidFill>
+        <a:schemeClr val="lt1"/>
+      </a:solidFill>
+      <a:ln>
+        <a:solidFill>
+          <a:schemeClr val="dk1">
+            <a:lumMod val="25000"/>
+            <a:lumOff val="75000"/>
+          </a:schemeClr>
+        </a:solidFill>
+      </a:ln>
+    </cs:spPr>
+    <cs:defRPr sz="900" kern="1200"/>
+    <cs:bodyPr rot="0" spcFirstLastPara="1" vertOverflow="clip" horzOverflow="clip" vert="horz" wrap="square" lIns="36576" tIns="18288" rIns="36576" bIns="18288" anchor="ctr" anchorCtr="1">
+      <a:spAutoFit/>
+    </cs:bodyPr>
+  </cs:dataLabelCallout>
+  <cs:dataPoint>
+    <cs:lnRef idx="0"/>
+    <cs:fillRef idx="1">
+      <cs:styleClr val="auto"/>
+    </cs:fillRef>
+    <cs:effectRef idx="0"/>
+    <cs:fontRef idx="minor">
+      <a:schemeClr val="tx1"/>
+    </cs:fontRef>
+  </cs:dataPoint>
+  <cs:dataPoint3D>
+    <cs:lnRef idx="0"/>
+    <cs:fillRef idx="1">
+      <cs:styleClr val="auto"/>
+    </cs:fillRef>
+    <cs:effectRef idx="0"/>
+    <cs:fontRef idx="minor">
+      <a:schemeClr val="tx1"/>
+    </cs:fontRef>
+  </cs:dataPoint3D>
+  <cs:dataPointLine>
+    <cs:lnRef idx="0">
+      <cs:styleClr val="auto"/>
+    </cs:lnRef>
+    <cs:fillRef idx="1"/>
+    <cs:effectRef idx="0"/>
+    <cs:fontRef idx="minor">
+      <a:schemeClr val="tx1"/>
+    </cs:fontRef>
+    <cs:spPr>
+      <a:ln w="28575" cap="rnd">
+        <a:solidFill>
+          <a:schemeClr val="phClr"/>
+        </a:solidFill>
+        <a:round/>
+      </a:ln>
+    </cs:spPr>
+  </cs:dataPointLine>
+  <cs:dataPointMarker>
+    <cs:lnRef idx="0">
+      <cs:styleClr val="auto"/>
+    </cs:lnRef>
+    <cs:fillRef idx="1">
+      <cs:styleClr val="auto"/>
+    </cs:fillRef>
+    <cs:effectRef idx="0"/>
+    <cs:fontRef idx="minor">
+      <a:schemeClr val="tx1"/>
+    </cs:fontRef>
+    <cs:spPr>
+      <a:ln w="9525">
+        <a:solidFill>
+          <a:schemeClr val="phClr"/>
+        </a:solidFill>
+      </a:ln>
+    </cs:spPr>
+  </cs:dataPointMarker>
+  <cs:dataPointMarkerLayout symbol="circle" size="5"/>
+  <cs:dataPointWireframe>
+    <cs:lnRef idx="0">
+      <cs:styleClr val="auto"/>
+    </cs:lnRef>
+    <cs:fillRef idx="1"/>
+    <cs:effectRef idx="0"/>
+    <cs:fontRef idx="minor">
+      <a:schemeClr val="tx1"/>
+    </cs:fontRef>
+    <cs:spPr>
+      <a:ln w="9525" cap="rnd">
+        <a:solidFill>
+          <a:schemeClr val="phClr"/>
+        </a:solidFill>
+        <a:round/>
+      </a:ln>
+    </cs:spPr>
+  </cs:dataPointWireframe>
+  <cs:dataTable>
+    <cs:lnRef idx="0"/>
+    <cs:fillRef idx="0"/>
+    <cs:effectRef idx="0"/>
+    <cs:fontRef idx="minor">
+      <a:schemeClr val="tx1">
+        <a:lumMod val="65000"/>
+        <a:lumOff val="35000"/>
+      </a:schemeClr>
+    </cs:fontRef>
+    <cs:spPr>
+      <a:noFill/>
+      <a:ln w="9525" cap="flat" cmpd="sng" algn="ctr">
+        <a:solidFill>
+          <a:schemeClr val="tx1">
+            <a:lumMod val="15000"/>
+            <a:lumOff val="85000"/>
+          </a:schemeClr>
+        </a:solidFill>
+        <a:round/>
+      </a:ln>
+    </cs:spPr>
+    <cs:defRPr sz="900" kern="1200"/>
+  </cs:dataTable>
+  <cs:downBar>
+    <cs:lnRef idx="0"/>
+    <cs:fillRef idx="0"/>
+    <cs:effectRef idx="0"/>
+    <cs:fontRef idx="minor">
+      <a:schemeClr val="tx1"/>
+    </cs:fontRef>
+    <cs:spPr>
+      <a:solidFill>
+        <a:schemeClr val="dk1">
+          <a:lumMod val="75000"/>
+          <a:lumOff val="25000"/>
+        </a:schemeClr>
+      </a:solidFill>
+      <a:ln w="9525" cap="flat" cmpd="sng" algn="ctr">
+        <a:solidFill>
+          <a:schemeClr val="tx1">
+            <a:lumMod val="65000"/>
+            <a:lumOff val="35000"/>
+          </a:schemeClr>
+        </a:solidFill>
+        <a:round/>
+      </a:ln>
+    </cs:spPr>
+  </cs:downBar>
+  <cs:dropLine>
+    <cs:lnRef idx="0"/>
+    <cs:fillRef idx="0"/>
+    <cs:effectRef idx="0"/>
+    <cs:fontRef idx="minor">
+      <a:schemeClr val="tx1"/>
+    </cs:fontRef>
+    <cs:spPr>
+      <a:ln w="9525" cap="flat" cmpd="sng" algn="ctr">
+        <a:solidFill>
+          <a:schemeClr val="tx1">
+            <a:lumMod val="35000"/>
+            <a:lumOff val="65000"/>
+          </a:schemeClr>
+        </a:solidFill>
+        <a:round/>
+      </a:ln>
+    </cs:spPr>
+  </cs:dropLine>
+  <cs:errorBar>
+    <cs:lnRef idx="0"/>
+    <cs:fillRef idx="0"/>
+    <cs:effectRef idx="0"/>
+    <cs:fontRef idx="minor">
+      <a:schemeClr val="tx1"/>
+    </cs:fontRef>
+    <cs:spPr>
+      <a:ln w="9525" cap="flat" cmpd="sng" algn="ctr">
+        <a:solidFill>
+          <a:schemeClr val="tx1">
+            <a:lumMod val="65000"/>
+            <a:lumOff val="35000"/>
+          </a:schemeClr>
+        </a:solidFill>
+        <a:round/>
+      </a:ln>
+    </cs:spPr>
+  </cs:errorBar>
+  <cs:floor>
+    <cs:lnRef idx="0"/>
+    <cs:fillRef idx="0"/>
+    <cs:effectRef idx="0"/>
+    <cs:fontRef idx="minor">
+      <a:schemeClr val="tx1"/>
+    </cs:fontRef>
+    <cs:spPr>
+      <a:noFill/>
+      <a:ln>
+        <a:noFill/>
+      </a:ln>
+    </cs:spPr>
+  </cs:floor>
+  <cs:gridlineMajor>
+    <cs:lnRef idx="0"/>
+    <cs:fillRef idx="0"/>
+    <cs:effectRef idx="0"/>
+    <cs:fontRef idx="minor">
+      <a:schemeClr val="tx1"/>
+    </cs:fontRef>
+    <cs:spPr>
+      <a:ln w="9525" cap="flat" cmpd="sng" algn="ctr">
+        <a:solidFill>
+          <a:schemeClr val="tx1">
+            <a:lumMod val="15000"/>
+            <a:lumOff val="85000"/>
+          </a:schemeClr>
+        </a:solidFill>
+        <a:round/>
+      </a:ln>
+    </cs:spPr>
+  </cs:gridlineMajor>
+  <cs:gridlineMinor>
+    <cs:lnRef idx="0"/>
+    <cs:fillRef idx="0"/>
+    <cs:effectRef idx="0"/>
+    <cs:fontRef idx="minor">
+      <a:schemeClr val="tx1"/>
+    </cs:fontRef>
+    <cs:spPr>
+      <a:ln w="9525" cap="flat" cmpd="sng" algn="ctr">
+        <a:solidFill>
+          <a:schemeClr val="tx1">
+            <a:lumMod val="5000"/>
+            <a:lumOff val="95000"/>
+          </a:schemeClr>
+        </a:solidFill>
+        <a:round/>
+      </a:ln>
+    </cs:spPr>
+  </cs:gridlineMinor>
+  <cs:hiLoLine>
+    <cs:lnRef idx="0"/>
+    <cs:fillRef idx="0"/>
+    <cs:effectRef idx="0"/>
+    <cs:fontRef idx="minor">
+      <a:schemeClr val="tx1"/>
+    </cs:fontRef>
+    <cs:spPr>
+      <a:ln w="9525" cap="flat" cmpd="sng" algn="ctr">
+        <a:solidFill>
+          <a:schemeClr val="tx1">
+            <a:lumMod val="50000"/>
+            <a:lumOff val="50000"/>
+          </a:schemeClr>
+        </a:solidFill>
+        <a:round/>
+      </a:ln>
+    </cs:spPr>
+  </cs:hiLoLine>
+  <cs:leaderLine>
+    <cs:lnRef idx="0"/>
+    <cs:fillRef idx="0"/>
+    <cs:effectRef idx="0"/>
+    <cs:fontRef idx="minor">
+      <a:schemeClr val="tx1"/>
+    </cs:fontRef>
+    <cs:spPr>
+      <a:ln w="9525" cap="flat" cmpd="sng" algn="ctr">
+        <a:solidFill>
+          <a:schemeClr val="tx1">
+            <a:lumMod val="35000"/>
+            <a:lumOff val="65000"/>
+          </a:schemeClr>
+        </a:solidFill>
+        <a:round/>
+      </a:ln>
+    </cs:spPr>
+  </cs:leaderLine>
+  <cs:legend>
+    <cs:lnRef idx="0"/>
+    <cs:fillRef idx="0"/>
+    <cs:effectRef idx="0"/>
+    <cs:fontRef idx="minor">
+      <a:schemeClr val="tx1">
+        <a:lumMod val="65000"/>
+        <a:lumOff val="35000"/>
+      </a:schemeClr>
+    </cs:fontRef>
+    <cs:defRPr sz="900" kern="1200"/>
+  </cs:legend>
+  <cs:plotArea mods="allowNoFillOverride allowNoLineOverride">
+    <cs:lnRef idx="0"/>
+    <cs:fillRef idx="0"/>
+    <cs:effectRef idx="0"/>
+    <cs:fontRef idx="minor">
+      <a:schemeClr val="tx1"/>
+    </cs:fontRef>
+  </cs:plotArea>
+  <cs:plotArea3D mods="allowNoFillOverride allowNoLineOverride">
+    <cs:lnRef idx="0"/>
+    <cs:fillRef idx="0"/>
+    <cs:effectRef idx="0"/>
+    <cs:fontRef idx="minor">
+      <a:schemeClr val="tx1"/>
+    </cs:fontRef>
+  </cs:plotArea3D>
+  <cs:seriesAxis>
+    <cs:lnRef idx="0"/>
+    <cs:fillRef idx="0"/>
+    <cs:effectRef idx="0"/>
+    <cs:fontRef idx="minor">
+      <a:schemeClr val="tx1">
+        <a:lumMod val="65000"/>
+        <a:lumOff val="35000"/>
+      </a:schemeClr>
+    </cs:fontRef>
+    <cs:defRPr sz="900" kern="1200"/>
+  </cs:seriesAxis>
+  <cs:seriesLine>
+    <cs:lnRef idx="0"/>
+    <cs:fillRef idx="0"/>
+    <cs:effectRef idx="0"/>
+    <cs:fontRef idx="minor">
+      <a:schemeClr val="tx1"/>
+    </cs:fontRef>
+    <cs:spPr>
+      <a:ln w="9525" cap="flat" cmpd="sng" algn="ctr">
+        <a:solidFill>
+          <a:schemeClr val="tx1">
+            <a:lumMod val="35000"/>
+            <a:lumOff val="65000"/>
+          </a:schemeClr>
+        </a:solidFill>
+        <a:round/>
+      </a:ln>
+    </cs:spPr>
+  </cs:seriesLine>
+  <cs:title>
+    <cs:lnRef idx="0"/>
+    <cs:fillRef idx="0"/>
+    <cs:effectRef idx="0"/>
+    <cs:fontRef idx="minor">
+      <a:schemeClr val="tx1">
+        <a:lumMod val="65000"/>
+        <a:lumOff val="35000"/>
+      </a:schemeClr>
+    </cs:fontRef>
+    <cs:defRPr sz="1400" b="0" kern="1200" spc="0" baseline="0"/>
+  </cs:title>
+  <cs:trendline>
+    <cs:lnRef idx="0">
+      <cs:styleClr val="auto"/>
+    </cs:lnRef>
+    <cs:fillRef idx="0"/>
+    <cs:effectRef idx="0"/>
+    <cs:fontRef idx="minor">
+      <a:schemeClr val="tx1"/>
+    </cs:fontRef>
+    <cs:spPr>
+      <a:ln w="19050" cap="rnd">
+        <a:solidFill>
+          <a:schemeClr val="phClr"/>
+        </a:solidFill>
+        <a:prstDash val="sysDot"/>
+      </a:ln>
+    </cs:spPr>
+  </cs:trendline>
+  <cs:trendlineLabel>
+    <cs:lnRef idx="0"/>
+    <cs:fillRef idx="0"/>
+    <cs:effectRef idx="0"/>
+    <cs:fontRef idx="minor">
+      <a:schemeClr val="tx1">
+        <a:lumMod val="65000"/>
+        <a:lumOff val="35000"/>
+      </a:schemeClr>
+    </cs:fontRef>
+    <cs:defRPr sz="900" kern="1200"/>
+  </cs:trendlineLabel>
+  <cs:upBar>
+    <cs:lnRef idx="0"/>
+    <cs:fillRef idx="0"/>
+    <cs:effectRef idx="0"/>
+    <cs:fontRef idx="minor">
+      <a:schemeClr val="tx1"/>
+    </cs:fontRef>
+    <cs:spPr>
+      <a:solidFill>
+        <a:schemeClr val="lt1"/>
+      </a:solidFill>
+      <a:ln w="9525" cap="flat" cmpd="sng" algn="ctr">
+        <a:solidFill>
+          <a:schemeClr val="tx1">
+            <a:lumMod val="65000"/>
+            <a:lumOff val="35000"/>
+          </a:schemeClr>
+        </a:solidFill>
+        <a:round/>
+      </a:ln>
+    </cs:spPr>
+  </cs:upBar>
+  <cs:valueAxis>
+    <cs:lnRef idx="0"/>
+    <cs:fillRef idx="0"/>
+    <cs:effectRef idx="0"/>
+    <cs:fontRef idx="minor">
+      <a:schemeClr val="tx1">
+        <a:lumMod val="65000"/>
+        <a:lumOff val="35000"/>
+      </a:schemeClr>
+    </cs:fontRef>
+    <cs:defRPr sz="900" kern="1200"/>
+  </cs:valueAxis>
+  <cs:wall>
+    <cs:lnRef idx="0"/>
+    <cs:fillRef idx="0"/>
+    <cs:effectRef idx="0"/>
+    <cs:fontRef idx="minor">
+      <a:schemeClr val="tx1"/>
+    </cs:fontRef>
+    <cs:spPr>
+      <a:noFill/>
+      <a:ln>
+        <a:noFill/>
+      </a:ln>
+    </cs:spPr>
+  </cs:wall>
+</cs:chartStyle>
+</file>
+
+<file path=word/charts/style9.xml><?xml version="1.0" encoding="utf-8"?>
 <cs:chartStyle xmlns:cs="http://schemas.microsoft.com/office/drawing/2012/chartStyle" xmlns:a="http://schemas.openxmlformats.org/drawingml/2006/main" id="297">
   <cs:axisTitle>
     <cs:lnRef idx="0"/>

</xml_diff>